<commit_message>
Cambios en archivos doc y poco más
</commit_message>
<xml_diff>
--- a/Anteproyecto TFG Despliegue de Kubernetes con Ansible en entornos offline .docx
+++ b/Anteproyecto TFG Despliegue de Kubernetes con Ansible en entornos offline .docx
@@ -25,16 +25,16 @@
           <wp:inline distB="114300" distT="114300" distL="114300" distR="114300">
             <wp:extent cx="5943600" cy="4318000"/>
             <wp:effectExtent b="0" l="0" r="0" t="0"/>
-            <wp:docPr id="5" name="image3.png"/>
+            <wp:docPr id="5" name="image2.png"/>
             <a:graphic>
               <a:graphicData uri="http://schemas.openxmlformats.org/drawingml/2006/picture">
                 <pic:pic>
                   <pic:nvPicPr>
-                    <pic:cNvPr id="0" name="image3.png"/>
+                    <pic:cNvPr id="0" name="image2.png"/>
                     <pic:cNvPicPr preferRelativeResize="0"/>
                   </pic:nvPicPr>
                   <pic:blipFill>
-                    <a:blip r:embed="rId9"/>
+                    <a:blip r:embed="rId7"/>
                     <a:srcRect b="0" l="0" r="0" t="0"/>
                     <a:stretch>
                       <a:fillRect/>
@@ -289,19 +289,6 @@
     </w:p>
     <w:p>
       <w:pPr>
-        <w:jc w:val="both"/>
-        <w:rPr>
-          <w:color w:val="000000"/>
-        </w:rPr>
-      </w:pPr>
-      <w:r>
-        <w:rPr>
-          <w:rtl w:val="0"/>
-        </w:rPr>
-      </w:r>
-    </w:p>
-    <w:p>
-      <w:pPr>
         <w:pStyle w:val="Heading1"/>
         <w:pBdr>
           <w:top w:space="0" w:sz="0" w:val="nil"/>
@@ -332,7 +319,7 @@
         <w:pStyle w:val="Heading1"/>
         <w:numPr>
           <w:ilvl w:val="0"/>
-          <w:numId w:val="7"/>
+          <w:numId w:val="6"/>
         </w:numPr>
         <w:ind w:left="720" w:hanging="360"/>
         <w:rPr>
@@ -358,7 +345,7 @@
         <w:pStyle w:val="Heading2"/>
         <w:numPr>
           <w:ilvl w:val="1"/>
-          <w:numId w:val="7"/>
+          <w:numId w:val="6"/>
         </w:numPr>
         <w:ind w:left="1440" w:hanging="360"/>
         <w:rPr>
@@ -386,7 +373,7 @@
         <w:pStyle w:val="Heading2"/>
         <w:numPr>
           <w:ilvl w:val="1"/>
-          <w:numId w:val="7"/>
+          <w:numId w:val="6"/>
         </w:numPr>
         <w:ind w:left="1440" w:hanging="360"/>
         <w:rPr>
@@ -414,7 +401,7 @@
         <w:pStyle w:val="Heading2"/>
         <w:numPr>
           <w:ilvl w:val="1"/>
-          <w:numId w:val="7"/>
+          <w:numId w:val="6"/>
         </w:numPr>
         <w:ind w:left="1440" w:hanging="360"/>
         <w:rPr>
@@ -442,7 +429,7 @@
         <w:pStyle w:val="Heading2"/>
         <w:numPr>
           <w:ilvl w:val="1"/>
-          <w:numId w:val="7"/>
+          <w:numId w:val="6"/>
         </w:numPr>
         <w:ind w:left="1440" w:hanging="360"/>
         <w:rPr>
@@ -463,698 +450,6 @@
           <w:rtl w:val="0"/>
         </w:rPr>
         <w:t xml:space="preserve">Estructura del documento</w:t>
-      </w:r>
-    </w:p>
-    <w:p>
-      <w:pPr>
-        <w:pStyle w:val="Heading1"/>
-        <w:numPr>
-          <w:ilvl w:val="0"/>
-          <w:numId w:val="7"/>
-        </w:numPr>
-        <w:ind w:left="720" w:hanging="360"/>
-        <w:rPr>
-          <w:rFonts w:ascii="Calibri" w:cs="Calibri" w:eastAsia="Calibri" w:hAnsi="Calibri"/>
-          <w:color w:val="000000"/>
-          <w:sz w:val="22"/>
-          <w:szCs w:val="22"/>
-        </w:rPr>
-      </w:pPr>
-      <w:r>
-        <w:rPr>
-          <w:rFonts w:ascii="Calibri" w:cs="Calibri" w:eastAsia="Calibri" w:hAnsi="Calibri"/>
-          <w:color w:val="000000"/>
-          <w:sz w:val="22"/>
-          <w:szCs w:val="22"/>
-          <w:rtl w:val="0"/>
-        </w:rPr>
-        <w:t xml:space="preserve">Antecedentes</w:t>
-      </w:r>
-    </w:p>
-    <w:p>
-      <w:pPr>
-        <w:pStyle w:val="Heading2"/>
-        <w:numPr>
-          <w:ilvl w:val="1"/>
-          <w:numId w:val="7"/>
-        </w:numPr>
-        <w:ind w:left="1440" w:hanging="360"/>
-        <w:rPr>
-          <w:rFonts w:ascii="Calibri" w:cs="Calibri" w:eastAsia="Calibri" w:hAnsi="Calibri"/>
-          <w:b w:val="0"/>
-          <w:color w:val="000000"/>
-          <w:sz w:val="22"/>
-          <w:szCs w:val="22"/>
-        </w:rPr>
-      </w:pPr>
-      <w:r>
-        <w:rPr>
-          <w:rFonts w:ascii="Calibri" w:cs="Calibri" w:eastAsia="Calibri" w:hAnsi="Calibri"/>
-          <w:b w:val="0"/>
-          <w:color w:val="000000"/>
-          <w:sz w:val="22"/>
-          <w:szCs w:val="22"/>
-          <w:rtl w:val="0"/>
-        </w:rPr>
-        <w:t xml:space="preserve">Contenedores</w:t>
-      </w:r>
-    </w:p>
-    <w:p>
-      <w:pPr>
-        <w:pStyle w:val="Heading2"/>
-        <w:numPr>
-          <w:ilvl w:val="1"/>
-          <w:numId w:val="7"/>
-        </w:numPr>
-        <w:ind w:left="1440" w:hanging="360"/>
-        <w:rPr>
-          <w:rFonts w:ascii="Calibri" w:cs="Calibri" w:eastAsia="Calibri" w:hAnsi="Calibri"/>
-          <w:b w:val="0"/>
-          <w:color w:val="000000"/>
-          <w:sz w:val="22"/>
-          <w:szCs w:val="22"/>
-        </w:rPr>
-      </w:pPr>
-      <w:r>
-        <w:rPr>
-          <w:rFonts w:ascii="Calibri" w:cs="Calibri" w:eastAsia="Calibri" w:hAnsi="Calibri"/>
-          <w:b w:val="0"/>
-          <w:color w:val="000000"/>
-          <w:sz w:val="22"/>
-          <w:szCs w:val="22"/>
-          <w:rtl w:val="0"/>
-        </w:rPr>
-        <w:t xml:space="preserve">Kubernetes</w:t>
-      </w:r>
-    </w:p>
-    <w:p>
-      <w:pPr>
-        <w:pStyle w:val="Heading2"/>
-        <w:numPr>
-          <w:ilvl w:val="1"/>
-          <w:numId w:val="7"/>
-        </w:numPr>
-        <w:ind w:left="1440" w:hanging="360"/>
-        <w:rPr>
-          <w:rFonts w:ascii="Calibri" w:cs="Calibri" w:eastAsia="Calibri" w:hAnsi="Calibri"/>
-          <w:b w:val="0"/>
-          <w:color w:val="000000"/>
-          <w:sz w:val="22"/>
-          <w:szCs w:val="22"/>
-        </w:rPr>
-      </w:pPr>
-      <w:r>
-        <w:rPr>
-          <w:rFonts w:ascii="Calibri" w:cs="Calibri" w:eastAsia="Calibri" w:hAnsi="Calibri"/>
-          <w:b w:val="0"/>
-          <w:color w:val="000000"/>
-          <w:sz w:val="22"/>
-          <w:szCs w:val="22"/>
-          <w:rtl w:val="0"/>
-        </w:rPr>
-        <w:t xml:space="preserve">Ansible</w:t>
-      </w:r>
-    </w:p>
-    <w:p>
-      <w:pPr>
-        <w:pStyle w:val="Heading1"/>
-        <w:numPr>
-          <w:ilvl w:val="0"/>
-          <w:numId w:val="7"/>
-        </w:numPr>
-        <w:ind w:left="720" w:hanging="360"/>
-        <w:rPr>
-          <w:rFonts w:ascii="Calibri" w:cs="Calibri" w:eastAsia="Calibri" w:hAnsi="Calibri"/>
-          <w:color w:val="000000"/>
-          <w:sz w:val="22"/>
-          <w:szCs w:val="22"/>
-        </w:rPr>
-      </w:pPr>
-      <w:r>
-        <w:rPr>
-          <w:rFonts w:ascii="Calibri" w:cs="Calibri" w:eastAsia="Calibri" w:hAnsi="Calibri"/>
-          <w:color w:val="000000"/>
-          <w:sz w:val="22"/>
-          <w:szCs w:val="22"/>
-          <w:rtl w:val="0"/>
-        </w:rPr>
-        <w:t xml:space="preserve">Desarrollo</w:t>
-      </w:r>
-    </w:p>
-    <w:p>
-      <w:pPr>
-        <w:pStyle w:val="Heading2"/>
-        <w:numPr>
-          <w:ilvl w:val="1"/>
-          <w:numId w:val="7"/>
-        </w:numPr>
-        <w:ind w:left="1440" w:hanging="360"/>
-        <w:rPr>
-          <w:rFonts w:ascii="Calibri" w:cs="Calibri" w:eastAsia="Calibri" w:hAnsi="Calibri"/>
-          <w:b w:val="0"/>
-          <w:color w:val="000000"/>
-          <w:sz w:val="22"/>
-          <w:szCs w:val="22"/>
-        </w:rPr>
-      </w:pPr>
-      <w:r>
-        <w:rPr>
-          <w:rFonts w:ascii="Calibri" w:cs="Calibri" w:eastAsia="Calibri" w:hAnsi="Calibri"/>
-          <w:b w:val="0"/>
-          <w:color w:val="000000"/>
-          <w:sz w:val="22"/>
-          <w:szCs w:val="22"/>
-          <w:rtl w:val="0"/>
-        </w:rPr>
-        <w:t xml:space="preserve">Prerrequisitos y preparación del entorno</w:t>
-      </w:r>
-    </w:p>
-    <w:p>
-      <w:pPr>
-        <w:pStyle w:val="Heading2"/>
-        <w:numPr>
-          <w:ilvl w:val="1"/>
-          <w:numId w:val="7"/>
-        </w:numPr>
-        <w:ind w:left="1440" w:hanging="360"/>
-        <w:rPr>
-          <w:rFonts w:ascii="Calibri" w:cs="Calibri" w:eastAsia="Calibri" w:hAnsi="Calibri"/>
-          <w:b w:val="0"/>
-          <w:color w:val="000000"/>
-          <w:sz w:val="22"/>
-          <w:szCs w:val="22"/>
-        </w:rPr>
-      </w:pPr>
-      <w:r>
-        <w:rPr>
-          <w:rFonts w:ascii="Calibri" w:cs="Calibri" w:eastAsia="Calibri" w:hAnsi="Calibri"/>
-          <w:b w:val="0"/>
-          <w:color w:val="000000"/>
-          <w:sz w:val="22"/>
-          <w:szCs w:val="22"/>
-          <w:rtl w:val="0"/>
-        </w:rPr>
-        <w:t xml:space="preserve">Planificación de uso de recursos (Requisitos de hardware y software)</w:t>
-      </w:r>
-    </w:p>
-    <w:p>
-      <w:pPr>
-        <w:pStyle w:val="Heading3"/>
-        <w:numPr>
-          <w:ilvl w:val="2"/>
-          <w:numId w:val="7"/>
-        </w:numPr>
-        <w:ind w:left="2160" w:hanging="360"/>
-        <w:rPr>
-          <w:rFonts w:ascii="Calibri" w:cs="Calibri" w:eastAsia="Calibri" w:hAnsi="Calibri"/>
-          <w:color w:val="000000"/>
-          <w:sz w:val="22"/>
-          <w:szCs w:val="22"/>
-        </w:rPr>
-      </w:pPr>
-      <w:r>
-        <w:rPr>
-          <w:rFonts w:ascii="Calibri" w:cs="Calibri" w:eastAsia="Calibri" w:hAnsi="Calibri"/>
-          <w:color w:val="000000"/>
-          <w:sz w:val="22"/>
-          <w:szCs w:val="22"/>
-          <w:rtl w:val="0"/>
-        </w:rPr>
-        <w:t xml:space="preserve">Creación de máquinas independientes (setup-host.sh)</w:t>
-      </w:r>
-    </w:p>
-    <w:p>
-      <w:pPr>
-        <w:pStyle w:val="Heading2"/>
-        <w:numPr>
-          <w:ilvl w:val="1"/>
-          <w:numId w:val="7"/>
-        </w:numPr>
-        <w:ind w:left="1440" w:hanging="360"/>
-        <w:rPr>
-          <w:rFonts w:ascii="Calibri" w:cs="Calibri" w:eastAsia="Calibri" w:hAnsi="Calibri"/>
-          <w:b w:val="0"/>
-          <w:color w:val="000000"/>
-          <w:sz w:val="22"/>
-          <w:szCs w:val="22"/>
-        </w:rPr>
-      </w:pPr>
-      <w:r>
-        <w:rPr>
-          <w:rFonts w:ascii="Calibri" w:cs="Calibri" w:eastAsia="Calibri" w:hAnsi="Calibri"/>
-          <w:b w:val="0"/>
-          <w:color w:val="000000"/>
-          <w:sz w:val="22"/>
-          <w:szCs w:val="22"/>
-          <w:rtl w:val="0"/>
-        </w:rPr>
-        <w:t xml:space="preserve">Instalación y configuración de Ansible</w:t>
-      </w:r>
-    </w:p>
-    <w:p>
-      <w:pPr>
-        <w:pStyle w:val="Heading3"/>
-        <w:numPr>
-          <w:ilvl w:val="2"/>
-          <w:numId w:val="7"/>
-        </w:numPr>
-        <w:ind w:left="2160" w:hanging="360"/>
-        <w:rPr>
-          <w:rFonts w:ascii="Calibri" w:cs="Calibri" w:eastAsia="Calibri" w:hAnsi="Calibri"/>
-          <w:color w:val="000000"/>
-          <w:sz w:val="22"/>
-          <w:szCs w:val="22"/>
-        </w:rPr>
-      </w:pPr>
-      <w:r>
-        <w:rPr>
-          <w:rFonts w:ascii="Calibri" w:cs="Calibri" w:eastAsia="Calibri" w:hAnsi="Calibri"/>
-          <w:color w:val="000000"/>
-          <w:sz w:val="22"/>
-          <w:szCs w:val="22"/>
-          <w:rtl w:val="0"/>
-        </w:rPr>
-        <w:t xml:space="preserve">Creación de playbooks de Ansible</w:t>
-      </w:r>
-    </w:p>
-    <w:p>
-      <w:pPr>
-        <w:pStyle w:val="Heading3"/>
-        <w:numPr>
-          <w:ilvl w:val="2"/>
-          <w:numId w:val="7"/>
-        </w:numPr>
-        <w:ind w:left="2160" w:hanging="360"/>
-        <w:rPr>
-          <w:rFonts w:ascii="Calibri" w:cs="Calibri" w:eastAsia="Calibri" w:hAnsi="Calibri"/>
-          <w:color w:val="000000"/>
-          <w:sz w:val="22"/>
-          <w:szCs w:val="22"/>
-        </w:rPr>
-      </w:pPr>
-      <w:r>
-        <w:rPr>
-          <w:rFonts w:ascii="Calibri" w:cs="Calibri" w:eastAsia="Calibri" w:hAnsi="Calibri"/>
-          <w:color w:val="000000"/>
-          <w:sz w:val="22"/>
-          <w:szCs w:val="22"/>
-          <w:rtl w:val="0"/>
-        </w:rPr>
-        <w:t xml:space="preserve">Definición de las tareas y roles necesarios</w:t>
-      </w:r>
-    </w:p>
-    <w:p>
-      <w:pPr>
-        <w:pStyle w:val="Heading3"/>
-        <w:numPr>
-          <w:ilvl w:val="2"/>
-          <w:numId w:val="7"/>
-        </w:numPr>
-        <w:ind w:left="2160" w:hanging="360"/>
-        <w:rPr>
-          <w:rFonts w:ascii="Calibri" w:cs="Calibri" w:eastAsia="Calibri" w:hAnsi="Calibri"/>
-          <w:color w:val="000000"/>
-          <w:sz w:val="22"/>
-          <w:szCs w:val="22"/>
-        </w:rPr>
-      </w:pPr>
-      <w:r>
-        <w:rPr>
-          <w:rFonts w:ascii="Calibri" w:cs="Calibri" w:eastAsia="Calibri" w:hAnsi="Calibri"/>
-          <w:color w:val="000000"/>
-          <w:sz w:val="22"/>
-          <w:szCs w:val="22"/>
-          <w:rtl w:val="0"/>
-        </w:rPr>
-        <w:t xml:space="preserve">Configuración de los hosts y los grupos</w:t>
-      </w:r>
-    </w:p>
-    <w:p>
-      <w:pPr>
-        <w:pStyle w:val="Heading3"/>
-        <w:numPr>
-          <w:ilvl w:val="2"/>
-          <w:numId w:val="7"/>
-        </w:numPr>
-        <w:ind w:left="2160" w:hanging="360"/>
-        <w:rPr>
-          <w:rFonts w:ascii="Calibri" w:cs="Calibri" w:eastAsia="Calibri" w:hAnsi="Calibri"/>
-          <w:color w:val="000000"/>
-          <w:sz w:val="22"/>
-          <w:szCs w:val="22"/>
-        </w:rPr>
-      </w:pPr>
-      <w:r>
-        <w:rPr>
-          <w:rFonts w:ascii="Calibri" w:cs="Calibri" w:eastAsia="Calibri" w:hAnsi="Calibri"/>
-          <w:color w:val="000000"/>
-          <w:sz w:val="22"/>
-          <w:szCs w:val="22"/>
-          <w:rtl w:val="0"/>
-        </w:rPr>
-        <w:t xml:space="preserve">Creación de variables y templates</w:t>
-      </w:r>
-    </w:p>
-    <w:p>
-      <w:pPr>
-        <w:pStyle w:val="Heading3"/>
-        <w:numPr>
-          <w:ilvl w:val="2"/>
-          <w:numId w:val="7"/>
-        </w:numPr>
-        <w:ind w:left="2160" w:hanging="360"/>
-        <w:rPr>
-          <w:rFonts w:ascii="Calibri" w:cs="Calibri" w:eastAsia="Calibri" w:hAnsi="Calibri"/>
-          <w:color w:val="000000"/>
-          <w:sz w:val="22"/>
-          <w:szCs w:val="22"/>
-        </w:rPr>
-      </w:pPr>
-      <w:r>
-        <w:rPr>
-          <w:rFonts w:ascii="Calibri" w:cs="Calibri" w:eastAsia="Calibri" w:hAnsi="Calibri"/>
-          <w:color w:val="000000"/>
-          <w:sz w:val="22"/>
-          <w:szCs w:val="22"/>
-          <w:rtl w:val="0"/>
-        </w:rPr>
-        <w:t xml:space="preserve">Instalación de common necesarios</w:t>
-      </w:r>
-    </w:p>
-    <w:p>
-      <w:pPr>
-        <w:pStyle w:val="Heading3"/>
-        <w:numPr>
-          <w:ilvl w:val="2"/>
-          <w:numId w:val="7"/>
-        </w:numPr>
-        <w:ind w:left="2160" w:hanging="360"/>
-        <w:rPr>
-          <w:rFonts w:ascii="Calibri" w:cs="Calibri" w:eastAsia="Calibri" w:hAnsi="Calibri"/>
-          <w:color w:val="000000"/>
-          <w:sz w:val="22"/>
-          <w:szCs w:val="22"/>
-        </w:rPr>
-      </w:pPr>
-      <w:r>
-        <w:rPr>
-          <w:rFonts w:ascii="Calibri" w:cs="Calibri" w:eastAsia="Calibri" w:hAnsi="Calibri"/>
-          <w:color w:val="000000"/>
-          <w:sz w:val="22"/>
-          <w:szCs w:val="22"/>
-          <w:rtl w:val="0"/>
-        </w:rPr>
-        <w:t xml:space="preserve">Despliegue del clúster de Kubernetes</w:t>
-      </w:r>
-    </w:p>
-    <w:p>
-      <w:pPr>
-        <w:pStyle w:val="Heading3"/>
-        <w:numPr>
-          <w:ilvl w:val="2"/>
-          <w:numId w:val="7"/>
-        </w:numPr>
-        <w:ind w:left="2160" w:hanging="360"/>
-        <w:rPr>
-          <w:rFonts w:ascii="Calibri" w:cs="Calibri" w:eastAsia="Calibri" w:hAnsi="Calibri"/>
-          <w:color w:val="000000"/>
-          <w:sz w:val="22"/>
-          <w:szCs w:val="22"/>
-        </w:rPr>
-      </w:pPr>
-      <w:r>
-        <w:rPr>
-          <w:rFonts w:ascii="Calibri" w:cs="Calibri" w:eastAsia="Calibri" w:hAnsi="Calibri"/>
-          <w:color w:val="000000"/>
-          <w:sz w:val="22"/>
-          <w:szCs w:val="22"/>
-          <w:rtl w:val="0"/>
-        </w:rPr>
-        <w:t xml:space="preserve">Instalación de los componentes del clúster (master/etcd, workers, bastión, registry,   loadbalancer)</w:t>
-      </w:r>
-    </w:p>
-    <w:p>
-      <w:pPr>
-        <w:pStyle w:val="Heading3"/>
-        <w:numPr>
-          <w:ilvl w:val="2"/>
-          <w:numId w:val="7"/>
-        </w:numPr>
-        <w:ind w:left="2160" w:hanging="360"/>
-        <w:rPr>
-          <w:rFonts w:ascii="Calibri" w:cs="Calibri" w:eastAsia="Calibri" w:hAnsi="Calibri"/>
-          <w:color w:val="000000"/>
-          <w:sz w:val="22"/>
-          <w:szCs w:val="22"/>
-        </w:rPr>
-      </w:pPr>
-      <w:r>
-        <w:rPr>
-          <w:rFonts w:ascii="Calibri" w:cs="Calibri" w:eastAsia="Calibri" w:hAnsi="Calibri"/>
-          <w:color w:val="000000"/>
-          <w:sz w:val="22"/>
-          <w:szCs w:val="22"/>
-          <w:rtl w:val="0"/>
-        </w:rPr>
-        <w:t xml:space="preserve">Configuración de los nodos y los componentes   </w:t>
-      </w:r>
-    </w:p>
-    <w:p>
-      <w:pPr>
-        <w:pStyle w:val="Heading1"/>
-        <w:numPr>
-          <w:ilvl w:val="0"/>
-          <w:numId w:val="7"/>
-        </w:numPr>
-        <w:ind w:left="720" w:hanging="360"/>
-        <w:rPr>
-          <w:rFonts w:ascii="Calibri" w:cs="Calibri" w:eastAsia="Calibri" w:hAnsi="Calibri"/>
-          <w:color w:val="000000"/>
-          <w:sz w:val="22"/>
-          <w:szCs w:val="22"/>
-        </w:rPr>
-      </w:pPr>
-      <w:r>
-        <w:rPr>
-          <w:rFonts w:ascii="Calibri" w:cs="Calibri" w:eastAsia="Calibri" w:hAnsi="Calibri"/>
-          <w:color w:val="000000"/>
-          <w:sz w:val="22"/>
-          <w:szCs w:val="22"/>
-          <w:rtl w:val="0"/>
-        </w:rPr>
-        <w:t xml:space="preserve">Resultados</w:t>
-      </w:r>
-    </w:p>
-    <w:p>
-      <w:pPr>
-        <w:pStyle w:val="Heading2"/>
-        <w:numPr>
-          <w:ilvl w:val="1"/>
-          <w:numId w:val="7"/>
-        </w:numPr>
-        <w:ind w:left="1440" w:hanging="360"/>
-        <w:rPr>
-          <w:rFonts w:ascii="Calibri" w:cs="Calibri" w:eastAsia="Calibri" w:hAnsi="Calibri"/>
-          <w:b w:val="0"/>
-          <w:color w:val="000000"/>
-          <w:sz w:val="22"/>
-          <w:szCs w:val="22"/>
-        </w:rPr>
-      </w:pPr>
-      <w:r>
-        <w:rPr>
-          <w:rFonts w:ascii="Calibri" w:cs="Calibri" w:eastAsia="Calibri" w:hAnsi="Calibri"/>
-          <w:b w:val="0"/>
-          <w:color w:val="000000"/>
-          <w:sz w:val="22"/>
-          <w:szCs w:val="22"/>
-          <w:rtl w:val="0"/>
-        </w:rPr>
-        <w:t xml:space="preserve">Verificación del funcionamiento del clúster (gestionado con Rancher Desktop)</w:t>
-      </w:r>
-    </w:p>
-    <w:p>
-      <w:pPr>
-        <w:pStyle w:val="Heading2"/>
-        <w:numPr>
-          <w:ilvl w:val="1"/>
-          <w:numId w:val="7"/>
-        </w:numPr>
-        <w:ind w:left="1440" w:hanging="360"/>
-        <w:rPr>
-          <w:rFonts w:ascii="Calibri" w:cs="Calibri" w:eastAsia="Calibri" w:hAnsi="Calibri"/>
-          <w:b w:val="0"/>
-          <w:color w:val="000000"/>
-          <w:sz w:val="22"/>
-          <w:szCs w:val="22"/>
-        </w:rPr>
-      </w:pPr>
-      <w:r>
-        <w:rPr>
-          <w:rFonts w:ascii="Calibri" w:cs="Calibri" w:eastAsia="Calibri" w:hAnsi="Calibri"/>
-          <w:b w:val="0"/>
-          <w:color w:val="000000"/>
-          <w:sz w:val="22"/>
-          <w:szCs w:val="22"/>
-          <w:rtl w:val="0"/>
-        </w:rPr>
-        <w:t xml:space="preserve">Demostración</w:t>
-      </w:r>
-    </w:p>
-    <w:p>
-      <w:pPr>
-        <w:pStyle w:val="Heading1"/>
-        <w:numPr>
-          <w:ilvl w:val="0"/>
-          <w:numId w:val="7"/>
-        </w:numPr>
-        <w:ind w:left="720" w:hanging="360"/>
-        <w:rPr>
-          <w:rFonts w:ascii="Calibri" w:cs="Calibri" w:eastAsia="Calibri" w:hAnsi="Calibri"/>
-          <w:color w:val="000000"/>
-          <w:sz w:val="22"/>
-          <w:szCs w:val="22"/>
-        </w:rPr>
-      </w:pPr>
-      <w:r>
-        <w:rPr>
-          <w:rFonts w:ascii="Calibri" w:cs="Calibri" w:eastAsia="Calibri" w:hAnsi="Calibri"/>
-          <w:color w:val="000000"/>
-          <w:sz w:val="22"/>
-          <w:szCs w:val="22"/>
-          <w:rtl w:val="0"/>
-        </w:rPr>
-        <w:t xml:space="preserve">Conclusiones</w:t>
-      </w:r>
-    </w:p>
-    <w:p>
-      <w:pPr>
-        <w:pStyle w:val="Heading2"/>
-        <w:numPr>
-          <w:ilvl w:val="1"/>
-          <w:numId w:val="7"/>
-        </w:numPr>
-        <w:ind w:left="1440" w:hanging="360"/>
-        <w:rPr>
-          <w:rFonts w:ascii="Calibri" w:cs="Calibri" w:eastAsia="Calibri" w:hAnsi="Calibri"/>
-          <w:b w:val="0"/>
-          <w:color w:val="000000"/>
-          <w:sz w:val="22"/>
-          <w:szCs w:val="22"/>
-        </w:rPr>
-      </w:pPr>
-      <w:r>
-        <w:rPr>
-          <w:rFonts w:ascii="Calibri" w:cs="Calibri" w:eastAsia="Calibri" w:hAnsi="Calibri"/>
-          <w:b w:val="0"/>
-          <w:color w:val="000000"/>
-          <w:sz w:val="22"/>
-          <w:szCs w:val="22"/>
-          <w:rtl w:val="0"/>
-        </w:rPr>
-        <w:t xml:space="preserve">Ventajas de utilizar Ansible para montar un clúster de Kubernetes</w:t>
-      </w:r>
-    </w:p>
-    <w:p>
-      <w:pPr>
-        <w:pStyle w:val="Heading1"/>
-        <w:numPr>
-          <w:ilvl w:val="0"/>
-          <w:numId w:val="7"/>
-        </w:numPr>
-        <w:ind w:left="720" w:hanging="360"/>
-        <w:rPr>
-          <w:rFonts w:ascii="Calibri" w:cs="Calibri" w:eastAsia="Calibri" w:hAnsi="Calibri"/>
-          <w:color w:val="000000"/>
-          <w:sz w:val="22"/>
-          <w:szCs w:val="22"/>
-        </w:rPr>
-      </w:pPr>
-      <w:r>
-        <w:rPr>
-          <w:rFonts w:ascii="Calibri" w:cs="Calibri" w:eastAsia="Calibri" w:hAnsi="Calibri"/>
-          <w:color w:val="000000"/>
-          <w:sz w:val="22"/>
-          <w:szCs w:val="22"/>
-          <w:rtl w:val="0"/>
-        </w:rPr>
-        <w:t xml:space="preserve">Futuras tendencias y vista a futuro</w:t>
-      </w:r>
-    </w:p>
-    <w:p>
-      <w:pPr>
-        <w:pStyle w:val="Heading2"/>
-        <w:numPr>
-          <w:ilvl w:val="1"/>
-          <w:numId w:val="7"/>
-        </w:numPr>
-        <w:ind w:left="1440" w:hanging="360"/>
-        <w:rPr>
-          <w:rFonts w:ascii="Calibri" w:cs="Calibri" w:eastAsia="Calibri" w:hAnsi="Calibri"/>
-          <w:b w:val="0"/>
-          <w:color w:val="000000"/>
-          <w:sz w:val="22"/>
-          <w:szCs w:val="22"/>
-        </w:rPr>
-      </w:pPr>
-      <w:r>
-        <w:rPr>
-          <w:rFonts w:ascii="Calibri" w:cs="Calibri" w:eastAsia="Calibri" w:hAnsi="Calibri"/>
-          <w:b w:val="0"/>
-          <w:color w:val="000000"/>
-          <w:sz w:val="22"/>
-          <w:szCs w:val="22"/>
-          <w:rtl w:val="0"/>
-        </w:rPr>
-        <w:t xml:space="preserve">Otras formas de instalar en k8s con Helm</w:t>
-      </w:r>
-    </w:p>
-    <w:p>
-      <w:pPr>
-        <w:pStyle w:val="Heading1"/>
-        <w:numPr>
-          <w:ilvl w:val="0"/>
-          <w:numId w:val="7"/>
-        </w:numPr>
-        <w:ind w:left="720" w:hanging="360"/>
-        <w:rPr>
-          <w:rFonts w:ascii="Calibri" w:cs="Calibri" w:eastAsia="Calibri" w:hAnsi="Calibri"/>
-          <w:color w:val="000000"/>
-          <w:sz w:val="22"/>
-          <w:szCs w:val="22"/>
-        </w:rPr>
-      </w:pPr>
-      <w:r>
-        <w:rPr>
-          <w:rFonts w:ascii="Calibri" w:cs="Calibri" w:eastAsia="Calibri" w:hAnsi="Calibri"/>
-          <w:color w:val="000000"/>
-          <w:sz w:val="22"/>
-          <w:szCs w:val="22"/>
-          <w:rtl w:val="0"/>
-        </w:rPr>
-        <w:t xml:space="preserve">Bibliografía</w:t>
-      </w:r>
-    </w:p>
-    <w:p>
-      <w:pPr>
-        <w:pBdr>
-          <w:top w:space="0" w:sz="0" w:val="nil"/>
-          <w:left w:space="0" w:sz="0" w:val="nil"/>
-          <w:bottom w:space="0" w:sz="0" w:val="nil"/>
-          <w:right w:space="0" w:sz="0" w:val="nil"/>
-          <w:between w:space="0" w:sz="0" w:val="nil"/>
-        </w:pBdr>
-        <w:jc w:val="both"/>
-        <w:rPr>
-          <w:rFonts w:ascii="Calibri" w:cs="Calibri" w:eastAsia="Calibri" w:hAnsi="Calibri"/>
-          <w:b w:val="1"/>
-          <w:color w:val="000000"/>
-        </w:rPr>
-      </w:pPr>
-      <w:r>
-        <w:rPr>
-          <w:rtl w:val="0"/>
-        </w:rPr>
       </w:r>
     </w:p>
     <w:p>
@@ -1164,47 +459,147 @@
           <w:ilvl w:val="0"/>
           <w:numId w:val="6"/>
         </w:numPr>
-        <w:spacing w:after="240" w:before="0" w:lineRule="auto"/>
         <w:ind w:left="720" w:hanging="360"/>
-        <w:jc w:val="both"/>
+        <w:rPr>
+          <w:rFonts w:ascii="Calibri" w:cs="Calibri" w:eastAsia="Calibri" w:hAnsi="Calibri"/>
+          <w:color w:val="000000"/>
+          <w:sz w:val="22"/>
+          <w:szCs w:val="22"/>
+        </w:rPr>
+      </w:pPr>
+      <w:r>
+        <w:rPr>
+          <w:rFonts w:ascii="Calibri" w:cs="Calibri" w:eastAsia="Calibri" w:hAnsi="Calibri"/>
+          <w:color w:val="000000"/>
+          <w:sz w:val="22"/>
+          <w:szCs w:val="22"/>
+          <w:rtl w:val="0"/>
+        </w:rPr>
+        <w:t xml:space="preserve">Antecedentes</w:t>
+      </w:r>
+    </w:p>
+    <w:p>
+      <w:pPr>
+        <w:pStyle w:val="Heading2"/>
+        <w:numPr>
+          <w:ilvl w:val="1"/>
+          <w:numId w:val="6"/>
+        </w:numPr>
+        <w:ind w:left="1440" w:hanging="360"/>
         <w:rPr>
           <w:rFonts w:ascii="Calibri" w:cs="Calibri" w:eastAsia="Calibri" w:hAnsi="Calibri"/>
           <w:b w:val="0"/>
-          <w:color w:val="ff0000"/>
-          <w:sz w:val="22"/>
-          <w:szCs w:val="22"/>
-        </w:rPr>
-      </w:pPr>
-      <w:sdt>
-        <w:sdtPr>
-          <w:tag w:val="goog_rdk_0"/>
-        </w:sdtPr>
-        <w:sdtContent>
-          <w:commentRangeStart w:id="0"/>
-        </w:sdtContent>
-      </w:sdt>
+          <w:color w:val="000000"/>
+          <w:sz w:val="22"/>
+          <w:szCs w:val="22"/>
+        </w:rPr>
+      </w:pPr>
       <w:r>
         <w:rPr>
           <w:rFonts w:ascii="Calibri" w:cs="Calibri" w:eastAsia="Calibri" w:hAnsi="Calibri"/>
           <w:b w:val="0"/>
-          <w:color w:val="ff0000"/>
-          <w:sz w:val="22"/>
-          <w:szCs w:val="22"/>
-          <w:rtl w:val="0"/>
-        </w:rPr>
-        <w:t xml:space="preserve">¿Cómo harías una presentación para mostrar evidencias del trabajo hecho?</w:t>
-        <w:br w:type="textWrapping"/>
+          <w:color w:val="000000"/>
+          <w:sz w:val="22"/>
+          <w:szCs w:val="22"/>
+          <w:rtl w:val="0"/>
+        </w:rPr>
+        <w:t xml:space="preserve">Contenedores</w:t>
+      </w:r>
+    </w:p>
+    <w:p>
+      <w:pPr>
+        <w:pStyle w:val="Heading2"/>
+        <w:numPr>
+          <w:ilvl w:val="1"/>
+          <w:numId w:val="6"/>
+        </w:numPr>
+        <w:ind w:left="1440" w:hanging="360"/>
+        <w:rPr>
+          <w:rFonts w:ascii="Calibri" w:cs="Calibri" w:eastAsia="Calibri" w:hAnsi="Calibri"/>
+          <w:b w:val="0"/>
+          <w:color w:val="000000"/>
+          <w:sz w:val="22"/>
+          <w:szCs w:val="22"/>
+        </w:rPr>
+      </w:pPr>
+      <w:r>
+        <w:rPr>
+          <w:rFonts w:ascii="Calibri" w:cs="Calibri" w:eastAsia="Calibri" w:hAnsi="Calibri"/>
+          <w:b w:val="0"/>
+          <w:color w:val="000000"/>
+          <w:sz w:val="22"/>
+          <w:szCs w:val="22"/>
+          <w:rtl w:val="0"/>
+        </w:rPr>
+        <w:t xml:space="preserve">Kubernetes</w:t>
+      </w:r>
+    </w:p>
+    <w:p>
+      <w:pPr>
+        <w:pStyle w:val="Heading2"/>
+        <w:numPr>
+          <w:ilvl w:val="1"/>
+          <w:numId w:val="6"/>
+        </w:numPr>
+        <w:ind w:left="1440" w:hanging="360"/>
+        <w:rPr>
+          <w:rFonts w:ascii="Calibri" w:cs="Calibri" w:eastAsia="Calibri" w:hAnsi="Calibri"/>
+          <w:b w:val="0"/>
+          <w:color w:val="000000"/>
+          <w:sz w:val="22"/>
+          <w:szCs w:val="22"/>
+        </w:rPr>
+      </w:pPr>
+      <w:r>
+        <w:rPr>
+          <w:rFonts w:ascii="Calibri" w:cs="Calibri" w:eastAsia="Calibri" w:hAnsi="Calibri"/>
+          <w:b w:val="0"/>
+          <w:color w:val="000000"/>
+          <w:sz w:val="22"/>
+          <w:szCs w:val="22"/>
+          <w:rtl w:val="0"/>
+        </w:rPr>
+        <w:t xml:space="preserve">Ansible</w:t>
       </w:r>
     </w:p>
     <w:p>
       <w:pPr>
         <w:pStyle w:val="Heading1"/>
-        <w:spacing w:after="240" w:before="240" w:lineRule="auto"/>
-        <w:jc w:val="both"/>
+        <w:numPr>
+          <w:ilvl w:val="0"/>
+          <w:numId w:val="6"/>
+        </w:numPr>
+        <w:ind w:left="720" w:hanging="360"/>
+        <w:rPr>
+          <w:rFonts w:ascii="Calibri" w:cs="Calibri" w:eastAsia="Calibri" w:hAnsi="Calibri"/>
+          <w:color w:val="000000"/>
+          <w:sz w:val="22"/>
+          <w:szCs w:val="22"/>
+        </w:rPr>
+      </w:pPr>
+      <w:r>
+        <w:rPr>
+          <w:rFonts w:ascii="Calibri" w:cs="Calibri" w:eastAsia="Calibri" w:hAnsi="Calibri"/>
+          <w:color w:val="000000"/>
+          <w:sz w:val="22"/>
+          <w:szCs w:val="22"/>
+          <w:rtl w:val="0"/>
+        </w:rPr>
+        <w:t xml:space="preserve">Desarrollo</w:t>
+      </w:r>
+    </w:p>
+    <w:p>
+      <w:pPr>
+        <w:pStyle w:val="Heading2"/>
+        <w:numPr>
+          <w:ilvl w:val="1"/>
+          <w:numId w:val="6"/>
+        </w:numPr>
+        <w:ind w:left="1440" w:hanging="360"/>
         <w:rPr>
           <w:rFonts w:ascii="Calibri" w:cs="Calibri" w:eastAsia="Calibri" w:hAnsi="Calibri"/>
           <w:b w:val="0"/>
-          <w:color w:val="ff0000"/>
+          <w:color w:val="000000"/>
           <w:sz w:val="22"/>
           <w:szCs w:val="22"/>
         </w:rPr>
@@ -1213,23 +608,342 @@
         <w:rPr>
           <w:rFonts w:ascii="Calibri" w:cs="Calibri" w:eastAsia="Calibri" w:hAnsi="Calibri"/>
           <w:b w:val="0"/>
-          <w:color w:val="ff0000"/>
-          <w:sz w:val="22"/>
-          <w:szCs w:val="22"/>
-          <w:rtl w:val="0"/>
-        </w:rPr>
-        <w:t xml:space="preserve">Por ejemplo, un vídeo demostrando métricas y gráficas, carga de CPU y recursos (Prometheus + grafana + kibana).</w:t>
+          <w:color w:val="000000"/>
+          <w:sz w:val="22"/>
+          <w:szCs w:val="22"/>
+          <w:rtl w:val="0"/>
+        </w:rPr>
+        <w:t xml:space="preserve">Prerrequisitos y preparación del entorno</w:t>
+      </w:r>
+    </w:p>
+    <w:p>
+      <w:pPr>
+        <w:pStyle w:val="Heading2"/>
+        <w:numPr>
+          <w:ilvl w:val="1"/>
+          <w:numId w:val="6"/>
+        </w:numPr>
+        <w:ind w:left="1440" w:hanging="360"/>
+        <w:rPr>
+          <w:rFonts w:ascii="Calibri" w:cs="Calibri" w:eastAsia="Calibri" w:hAnsi="Calibri"/>
+          <w:b w:val="0"/>
+          <w:color w:val="000000"/>
+          <w:sz w:val="22"/>
+          <w:szCs w:val="22"/>
+        </w:rPr>
+      </w:pPr>
+      <w:r>
+        <w:rPr>
+          <w:rFonts w:ascii="Calibri" w:cs="Calibri" w:eastAsia="Calibri" w:hAnsi="Calibri"/>
+          <w:b w:val="0"/>
+          <w:color w:val="000000"/>
+          <w:sz w:val="22"/>
+          <w:szCs w:val="22"/>
+          <w:rtl w:val="0"/>
+        </w:rPr>
+        <w:t xml:space="preserve">Planificación de uso de recursos (Requisitos de hardware y software)</w:t>
+      </w:r>
+    </w:p>
+    <w:p>
+      <w:pPr>
+        <w:pStyle w:val="Heading3"/>
+        <w:numPr>
+          <w:ilvl w:val="2"/>
+          <w:numId w:val="6"/>
+        </w:numPr>
+        <w:ind w:left="2160" w:hanging="360"/>
+        <w:rPr>
+          <w:rFonts w:ascii="Calibri" w:cs="Calibri" w:eastAsia="Calibri" w:hAnsi="Calibri"/>
+          <w:color w:val="000000"/>
+          <w:sz w:val="22"/>
+          <w:szCs w:val="22"/>
+        </w:rPr>
+      </w:pPr>
+      <w:r>
+        <w:rPr>
+          <w:rFonts w:ascii="Calibri" w:cs="Calibri" w:eastAsia="Calibri" w:hAnsi="Calibri"/>
+          <w:color w:val="000000"/>
+          <w:sz w:val="22"/>
+          <w:szCs w:val="22"/>
+          <w:rtl w:val="0"/>
+        </w:rPr>
+        <w:t xml:space="preserve">Creación de máquinas independientes (setup-host.sh)</w:t>
+      </w:r>
+    </w:p>
+    <w:p>
+      <w:pPr>
+        <w:pStyle w:val="Heading2"/>
+        <w:numPr>
+          <w:ilvl w:val="1"/>
+          <w:numId w:val="6"/>
+        </w:numPr>
+        <w:ind w:left="1440" w:hanging="360"/>
+        <w:rPr>
+          <w:rFonts w:ascii="Calibri" w:cs="Calibri" w:eastAsia="Calibri" w:hAnsi="Calibri"/>
+          <w:b w:val="0"/>
+          <w:color w:val="000000"/>
+          <w:sz w:val="22"/>
+          <w:szCs w:val="22"/>
+        </w:rPr>
+      </w:pPr>
+      <w:r>
+        <w:rPr>
+          <w:rFonts w:ascii="Calibri" w:cs="Calibri" w:eastAsia="Calibri" w:hAnsi="Calibri"/>
+          <w:b w:val="0"/>
+          <w:color w:val="000000"/>
+          <w:sz w:val="22"/>
+          <w:szCs w:val="22"/>
+          <w:rtl w:val="0"/>
+        </w:rPr>
+        <w:t xml:space="preserve">Instalación y configuración de Ansible</w:t>
+      </w:r>
+    </w:p>
+    <w:p>
+      <w:pPr>
+        <w:pStyle w:val="Heading3"/>
+        <w:numPr>
+          <w:ilvl w:val="2"/>
+          <w:numId w:val="6"/>
+        </w:numPr>
+        <w:ind w:left="2160" w:hanging="360"/>
+        <w:rPr>
+          <w:rFonts w:ascii="Calibri" w:cs="Calibri" w:eastAsia="Calibri" w:hAnsi="Calibri"/>
+          <w:color w:val="000000"/>
+          <w:sz w:val="22"/>
+          <w:szCs w:val="22"/>
+        </w:rPr>
+      </w:pPr>
+      <w:r>
+        <w:rPr>
+          <w:rFonts w:ascii="Calibri" w:cs="Calibri" w:eastAsia="Calibri" w:hAnsi="Calibri"/>
+          <w:color w:val="000000"/>
+          <w:sz w:val="22"/>
+          <w:szCs w:val="22"/>
+          <w:rtl w:val="0"/>
+        </w:rPr>
+        <w:t xml:space="preserve">Creación de playbooks de Ansible</w:t>
+      </w:r>
+    </w:p>
+    <w:p>
+      <w:pPr>
+        <w:pStyle w:val="Heading3"/>
+        <w:numPr>
+          <w:ilvl w:val="2"/>
+          <w:numId w:val="6"/>
+        </w:numPr>
+        <w:ind w:left="2160" w:hanging="360"/>
+        <w:rPr>
+          <w:rFonts w:ascii="Calibri" w:cs="Calibri" w:eastAsia="Calibri" w:hAnsi="Calibri"/>
+          <w:color w:val="000000"/>
+          <w:sz w:val="22"/>
+          <w:szCs w:val="22"/>
+        </w:rPr>
+      </w:pPr>
+      <w:r>
+        <w:rPr>
+          <w:rFonts w:ascii="Calibri" w:cs="Calibri" w:eastAsia="Calibri" w:hAnsi="Calibri"/>
+          <w:color w:val="000000"/>
+          <w:sz w:val="22"/>
+          <w:szCs w:val="22"/>
+          <w:rtl w:val="0"/>
+        </w:rPr>
+        <w:t xml:space="preserve">Definición de las tareas y roles necesarios</w:t>
+      </w:r>
+    </w:p>
+    <w:p>
+      <w:pPr>
+        <w:pStyle w:val="Heading3"/>
+        <w:numPr>
+          <w:ilvl w:val="2"/>
+          <w:numId w:val="6"/>
+        </w:numPr>
+        <w:ind w:left="2160" w:hanging="360"/>
+        <w:rPr>
+          <w:rFonts w:ascii="Calibri" w:cs="Calibri" w:eastAsia="Calibri" w:hAnsi="Calibri"/>
+          <w:color w:val="000000"/>
+          <w:sz w:val="22"/>
+          <w:szCs w:val="22"/>
+        </w:rPr>
+      </w:pPr>
+      <w:r>
+        <w:rPr>
+          <w:rFonts w:ascii="Calibri" w:cs="Calibri" w:eastAsia="Calibri" w:hAnsi="Calibri"/>
+          <w:color w:val="000000"/>
+          <w:sz w:val="22"/>
+          <w:szCs w:val="22"/>
+          <w:rtl w:val="0"/>
+        </w:rPr>
+        <w:t xml:space="preserve">Configuración de los hosts y los grupos</w:t>
+      </w:r>
+    </w:p>
+    <w:p>
+      <w:pPr>
+        <w:pStyle w:val="Heading3"/>
+        <w:numPr>
+          <w:ilvl w:val="2"/>
+          <w:numId w:val="6"/>
+        </w:numPr>
+        <w:ind w:left="2160" w:hanging="360"/>
+        <w:rPr>
+          <w:rFonts w:ascii="Calibri" w:cs="Calibri" w:eastAsia="Calibri" w:hAnsi="Calibri"/>
+          <w:color w:val="000000"/>
+          <w:sz w:val="22"/>
+          <w:szCs w:val="22"/>
+        </w:rPr>
+      </w:pPr>
+      <w:r>
+        <w:rPr>
+          <w:rFonts w:ascii="Calibri" w:cs="Calibri" w:eastAsia="Calibri" w:hAnsi="Calibri"/>
+          <w:color w:val="000000"/>
+          <w:sz w:val="22"/>
+          <w:szCs w:val="22"/>
+          <w:rtl w:val="0"/>
+        </w:rPr>
+        <w:t xml:space="preserve">Creación de variables y templates</w:t>
+      </w:r>
+    </w:p>
+    <w:p>
+      <w:pPr>
+        <w:pStyle w:val="Heading3"/>
+        <w:numPr>
+          <w:ilvl w:val="2"/>
+          <w:numId w:val="6"/>
+        </w:numPr>
+        <w:ind w:left="2160" w:hanging="360"/>
+        <w:rPr>
+          <w:rFonts w:ascii="Calibri" w:cs="Calibri" w:eastAsia="Calibri" w:hAnsi="Calibri"/>
+          <w:color w:val="000000"/>
+          <w:sz w:val="22"/>
+          <w:szCs w:val="22"/>
+        </w:rPr>
+      </w:pPr>
+      <w:r>
+        <w:rPr>
+          <w:rFonts w:ascii="Calibri" w:cs="Calibri" w:eastAsia="Calibri" w:hAnsi="Calibri"/>
+          <w:color w:val="000000"/>
+          <w:sz w:val="22"/>
+          <w:szCs w:val="22"/>
+          <w:rtl w:val="0"/>
+        </w:rPr>
+        <w:t xml:space="preserve">Instalación de common necesarios</w:t>
+      </w:r>
+    </w:p>
+    <w:p>
+      <w:pPr>
+        <w:pStyle w:val="Heading3"/>
+        <w:numPr>
+          <w:ilvl w:val="2"/>
+          <w:numId w:val="6"/>
+        </w:numPr>
+        <w:ind w:left="2160" w:hanging="360"/>
+        <w:rPr>
+          <w:rFonts w:ascii="Calibri" w:cs="Calibri" w:eastAsia="Calibri" w:hAnsi="Calibri"/>
+          <w:color w:val="000000"/>
+          <w:sz w:val="22"/>
+          <w:szCs w:val="22"/>
+        </w:rPr>
+      </w:pPr>
+      <w:r>
+        <w:rPr>
+          <w:rFonts w:ascii="Calibri" w:cs="Calibri" w:eastAsia="Calibri" w:hAnsi="Calibri"/>
+          <w:color w:val="000000"/>
+          <w:sz w:val="22"/>
+          <w:szCs w:val="22"/>
+          <w:rtl w:val="0"/>
+        </w:rPr>
+        <w:t xml:space="preserve">Despliegue del clúster de Kubernetes</w:t>
+      </w:r>
+    </w:p>
+    <w:p>
+      <w:pPr>
+        <w:pStyle w:val="Heading3"/>
+        <w:numPr>
+          <w:ilvl w:val="2"/>
+          <w:numId w:val="6"/>
+        </w:numPr>
+        <w:ind w:left="2160" w:hanging="360"/>
+        <w:rPr>
+          <w:rFonts w:ascii="Calibri" w:cs="Calibri" w:eastAsia="Calibri" w:hAnsi="Calibri"/>
+          <w:color w:val="000000"/>
+          <w:sz w:val="22"/>
+          <w:szCs w:val="22"/>
+        </w:rPr>
+      </w:pPr>
+      <w:r>
+        <w:rPr>
+          <w:rFonts w:ascii="Calibri" w:cs="Calibri" w:eastAsia="Calibri" w:hAnsi="Calibri"/>
+          <w:color w:val="000000"/>
+          <w:sz w:val="22"/>
+          <w:szCs w:val="22"/>
+          <w:rtl w:val="0"/>
+        </w:rPr>
+        <w:t xml:space="preserve">Instalación de los componentes del clúster (master/etcd, workers, bastión, registry,   loadbalancer)</w:t>
+      </w:r>
+    </w:p>
+    <w:p>
+      <w:pPr>
+        <w:pStyle w:val="Heading3"/>
+        <w:numPr>
+          <w:ilvl w:val="2"/>
+          <w:numId w:val="6"/>
+        </w:numPr>
+        <w:ind w:left="2160" w:hanging="360"/>
+        <w:rPr>
+          <w:rFonts w:ascii="Calibri" w:cs="Calibri" w:eastAsia="Calibri" w:hAnsi="Calibri"/>
+          <w:color w:val="000000"/>
+          <w:sz w:val="22"/>
+          <w:szCs w:val="22"/>
+        </w:rPr>
+      </w:pPr>
+      <w:r>
+        <w:rPr>
+          <w:rFonts w:ascii="Calibri" w:cs="Calibri" w:eastAsia="Calibri" w:hAnsi="Calibri"/>
+          <w:color w:val="000000"/>
+          <w:sz w:val="22"/>
+          <w:szCs w:val="22"/>
+          <w:rtl w:val="0"/>
+        </w:rPr>
+        <w:t xml:space="preserve">Configuración de los nodos y los componentes   </w:t>
       </w:r>
     </w:p>
     <w:p>
       <w:pPr>
         <w:pStyle w:val="Heading1"/>
-        <w:spacing w:after="240" w:before="240" w:lineRule="auto"/>
-        <w:jc w:val="both"/>
+        <w:numPr>
+          <w:ilvl w:val="0"/>
+          <w:numId w:val="6"/>
+        </w:numPr>
+        <w:ind w:left="720" w:hanging="360"/>
+        <w:rPr>
+          <w:rFonts w:ascii="Calibri" w:cs="Calibri" w:eastAsia="Calibri" w:hAnsi="Calibri"/>
+          <w:color w:val="000000"/>
+          <w:sz w:val="22"/>
+          <w:szCs w:val="22"/>
+        </w:rPr>
+      </w:pPr>
+      <w:r>
+        <w:rPr>
+          <w:rFonts w:ascii="Calibri" w:cs="Calibri" w:eastAsia="Calibri" w:hAnsi="Calibri"/>
+          <w:color w:val="000000"/>
+          <w:sz w:val="22"/>
+          <w:szCs w:val="22"/>
+          <w:rtl w:val="0"/>
+        </w:rPr>
+        <w:t xml:space="preserve">Resultados</w:t>
+      </w:r>
+    </w:p>
+    <w:p>
+      <w:pPr>
+        <w:pStyle w:val="Heading2"/>
+        <w:numPr>
+          <w:ilvl w:val="1"/>
+          <w:numId w:val="6"/>
+        </w:numPr>
+        <w:ind w:left="1440" w:hanging="360"/>
         <w:rPr>
           <w:rFonts w:ascii="Calibri" w:cs="Calibri" w:eastAsia="Calibri" w:hAnsi="Calibri"/>
           <w:b w:val="0"/>
-          <w:color w:val="ff0000"/>
+          <w:color w:val="000000"/>
           <w:sz w:val="22"/>
           <w:szCs w:val="22"/>
         </w:rPr>
@@ -1238,136 +952,174 @@
         <w:rPr>
           <w:rFonts w:ascii="Calibri" w:cs="Calibri" w:eastAsia="Calibri" w:hAnsi="Calibri"/>
           <w:b w:val="0"/>
-          <w:color w:val="ff0000"/>
-          <w:sz w:val="22"/>
-          <w:szCs w:val="22"/>
-          <w:rtl w:val="0"/>
-        </w:rPr>
-        <w:t xml:space="preserve">Creo que lo más llamativo de la idea es el tema de la automatización de la instalación del clúster con Ansible, ya que facilita mucho las cosas y puedes replicar en distintas máquinas que tengas en el inventario. Por tanto, mostrar con AWX (interfaz de Ansible</w:t>
-      </w:r>
-      <w:hyperlink r:id="rId10">
-        <w:r>
-          <w:rPr>
-            <w:rFonts w:ascii="Calibri" w:cs="Calibri" w:eastAsia="Calibri" w:hAnsi="Calibri"/>
-            <w:b w:val="0"/>
-            <w:color w:val="ff0000"/>
-            <w:sz w:val="22"/>
-            <w:szCs w:val="22"/>
-            <w:rtl w:val="0"/>
-          </w:rPr>
-          <w:t xml:space="preserve"> </w:t>
-        </w:r>
-      </w:hyperlink>
-      <w:hyperlink r:id="rId11">
-        <w:r>
-          <w:rPr>
-            <w:rFonts w:ascii="Calibri" w:cs="Calibri" w:eastAsia="Calibri" w:hAnsi="Calibri"/>
-            <w:b w:val="0"/>
-            <w:color w:val="ff0000"/>
-            <w:sz w:val="22"/>
-            <w:szCs w:val="22"/>
-            <w:u w:val="single"/>
-            <w:rtl w:val="0"/>
-          </w:rPr>
-          <w:t xml:space="preserve">https://github.com/ansible/awx</w:t>
-        </w:r>
-      </w:hyperlink>
-      <w:r>
+          <w:color w:val="000000"/>
+          <w:sz w:val="22"/>
+          <w:szCs w:val="22"/>
+          <w:rtl w:val="0"/>
+        </w:rPr>
+        <w:t xml:space="preserve">Verificación del funcionamiento del clúster (gestionado con Rancher Desktop)</w:t>
+      </w:r>
+    </w:p>
+    <w:p>
+      <w:pPr>
+        <w:pStyle w:val="Heading2"/>
+        <w:numPr>
+          <w:ilvl w:val="1"/>
+          <w:numId w:val="6"/>
+        </w:numPr>
+        <w:ind w:left="1440" w:hanging="360"/>
         <w:rPr>
           <w:rFonts w:ascii="Calibri" w:cs="Calibri" w:eastAsia="Calibri" w:hAnsi="Calibri"/>
           <w:b w:val="0"/>
-          <w:color w:val="ff0000"/>
-          <w:sz w:val="22"/>
-          <w:szCs w:val="22"/>
-          <w:rtl w:val="0"/>
-        </w:rPr>
-        <w:t xml:space="preserve">) la instalación del clúster.</w:t>
+          <w:color w:val="000000"/>
+          <w:sz w:val="22"/>
+          <w:szCs w:val="22"/>
+        </w:rPr>
+      </w:pPr>
+      <w:r>
+        <w:rPr>
+          <w:rFonts w:ascii="Calibri" w:cs="Calibri" w:eastAsia="Calibri" w:hAnsi="Calibri"/>
+          <w:b w:val="0"/>
+          <w:color w:val="000000"/>
+          <w:sz w:val="22"/>
+          <w:szCs w:val="22"/>
+          <w:rtl w:val="0"/>
+        </w:rPr>
+        <w:t xml:space="preserve">Demostración</w:t>
       </w:r>
     </w:p>
     <w:p>
       <w:pPr>
         <w:pStyle w:val="Heading1"/>
-        <w:spacing w:after="240" w:before="240" w:lineRule="auto"/>
-        <w:jc w:val="both"/>
+        <w:numPr>
+          <w:ilvl w:val="0"/>
+          <w:numId w:val="6"/>
+        </w:numPr>
+        <w:ind w:left="720" w:hanging="360"/>
+        <w:rPr>
+          <w:rFonts w:ascii="Calibri" w:cs="Calibri" w:eastAsia="Calibri" w:hAnsi="Calibri"/>
+          <w:color w:val="000000"/>
+          <w:sz w:val="22"/>
+          <w:szCs w:val="22"/>
+        </w:rPr>
+      </w:pPr>
+      <w:r>
+        <w:rPr>
+          <w:rFonts w:ascii="Calibri" w:cs="Calibri" w:eastAsia="Calibri" w:hAnsi="Calibri"/>
+          <w:color w:val="000000"/>
+          <w:sz w:val="22"/>
+          <w:szCs w:val="22"/>
+          <w:rtl w:val="0"/>
+        </w:rPr>
+        <w:t xml:space="preserve">Conclusiones</w:t>
+      </w:r>
+    </w:p>
+    <w:p>
+      <w:pPr>
+        <w:pStyle w:val="Heading2"/>
+        <w:numPr>
+          <w:ilvl w:val="1"/>
+          <w:numId w:val="6"/>
+        </w:numPr>
+        <w:ind w:left="1440" w:hanging="360"/>
         <w:rPr>
           <w:rFonts w:ascii="Calibri" w:cs="Calibri" w:eastAsia="Calibri" w:hAnsi="Calibri"/>
           <w:b w:val="0"/>
-          <w:color w:val="ff0000"/>
-          <w:sz w:val="22"/>
-          <w:szCs w:val="22"/>
-        </w:rPr>
-      </w:pPr>
-      <w:bookmarkStart w:colFirst="0" w:colLast="0" w:name="_heading=h.tyjcwt" w:id="5"/>
-      <w:bookmarkEnd w:id="5"/>
+          <w:color w:val="000000"/>
+          <w:sz w:val="22"/>
+          <w:szCs w:val="22"/>
+        </w:rPr>
+      </w:pPr>
       <w:r>
         <w:rPr>
           <w:rFonts w:ascii="Calibri" w:cs="Calibri" w:eastAsia="Calibri" w:hAnsi="Calibri"/>
           <w:b w:val="0"/>
-          <w:color w:val="ff0000"/>
-          <w:sz w:val="22"/>
-          <w:szCs w:val="22"/>
-          <w:rtl w:val="0"/>
-        </w:rPr>
-        <w:t xml:space="preserve">Gestión del clúster con K3S y Rancher.</w:t>
+          <w:color w:val="000000"/>
+          <w:sz w:val="22"/>
+          <w:szCs w:val="22"/>
+          <w:rtl w:val="0"/>
+        </w:rPr>
+        <w:t xml:space="preserve">Ventajas de utilizar Ansible para montar un clúster de Kubernetes</w:t>
       </w:r>
     </w:p>
     <w:p>
       <w:pPr>
         <w:pStyle w:val="Heading1"/>
-        <w:spacing w:after="240" w:before="240" w:lineRule="auto"/>
-        <w:jc w:val="both"/>
+        <w:numPr>
+          <w:ilvl w:val="0"/>
+          <w:numId w:val="6"/>
+        </w:numPr>
+        <w:ind w:left="720" w:hanging="360"/>
+        <w:rPr>
+          <w:rFonts w:ascii="Calibri" w:cs="Calibri" w:eastAsia="Calibri" w:hAnsi="Calibri"/>
+          <w:color w:val="000000"/>
+          <w:sz w:val="22"/>
+          <w:szCs w:val="22"/>
+        </w:rPr>
+      </w:pPr>
+      <w:r>
+        <w:rPr>
+          <w:rFonts w:ascii="Calibri" w:cs="Calibri" w:eastAsia="Calibri" w:hAnsi="Calibri"/>
+          <w:color w:val="000000"/>
+          <w:sz w:val="22"/>
+          <w:szCs w:val="22"/>
+          <w:rtl w:val="0"/>
+        </w:rPr>
+        <w:t xml:space="preserve">Futuras tendencias y vista a futuro</w:t>
+      </w:r>
+    </w:p>
+    <w:p>
+      <w:pPr>
+        <w:pStyle w:val="Heading2"/>
+        <w:numPr>
+          <w:ilvl w:val="1"/>
+          <w:numId w:val="6"/>
+        </w:numPr>
+        <w:ind w:left="1440" w:hanging="360"/>
         <w:rPr>
           <w:rFonts w:ascii="Calibri" w:cs="Calibri" w:eastAsia="Calibri" w:hAnsi="Calibri"/>
           <w:b w:val="0"/>
-          <w:color w:val="ff0000"/>
-          <w:sz w:val="22"/>
-          <w:szCs w:val="22"/>
-          <w:u w:val="single"/>
-        </w:rPr>
-      </w:pPr>
-      <w:bookmarkStart w:colFirst="0" w:colLast="0" w:name="_heading=h.3dy6vkm" w:id="6"/>
-      <w:bookmarkEnd w:id="6"/>
+          <w:color w:val="000000"/>
+          <w:sz w:val="22"/>
+          <w:szCs w:val="22"/>
+        </w:rPr>
+      </w:pPr>
       <w:r>
         <w:rPr>
           <w:rFonts w:ascii="Calibri" w:cs="Calibri" w:eastAsia="Calibri" w:hAnsi="Calibri"/>
           <w:b w:val="0"/>
-          <w:color w:val="ff0000"/>
-          <w:sz w:val="22"/>
-          <w:szCs w:val="22"/>
-          <w:rtl w:val="0"/>
-        </w:rPr>
-        <w:t xml:space="preserve">Quizá también mostrando un frontal de algún aplicativo montado o una demo como la de</w:t>
-      </w:r>
-      <w:hyperlink r:id="rId12">
-        <w:r>
-          <w:rPr>
-            <w:rFonts w:ascii="Calibri" w:cs="Calibri" w:eastAsia="Calibri" w:hAnsi="Calibri"/>
-            <w:b w:val="0"/>
-            <w:color w:val="ff0000"/>
-            <w:sz w:val="22"/>
-            <w:szCs w:val="22"/>
-            <w:rtl w:val="0"/>
-          </w:rPr>
-          <w:t xml:space="preserve"> </w:t>
-        </w:r>
-      </w:hyperlink>
-      <w:hyperlink r:id="rId13">
-        <w:r>
-          <w:rPr>
-            <w:rFonts w:ascii="Calibri" w:cs="Calibri" w:eastAsia="Calibri" w:hAnsi="Calibri"/>
-            <w:b w:val="0"/>
-            <w:color w:val="ff0000"/>
-            <w:sz w:val="22"/>
-            <w:szCs w:val="22"/>
-            <w:u w:val="single"/>
-            <w:rtl w:val="0"/>
-          </w:rPr>
-          <w:t xml:space="preserve">https://microservices-demo.github.io/</w:t>
-        </w:r>
-      </w:hyperlink>
-      <w:commentRangeEnd w:id="0"/>
-      <w:r>
-        <w:commentReference w:id="0"/>
+          <w:color w:val="000000"/>
+          <w:sz w:val="22"/>
+          <w:szCs w:val="22"/>
+          <w:rtl w:val="0"/>
+        </w:rPr>
+        <w:t xml:space="preserve">Otras formas de instalar en k8s con Helm</w:t>
+      </w:r>
+    </w:p>
+    <w:p>
+      <w:pPr>
+        <w:pStyle w:val="Heading1"/>
+        <w:numPr>
+          <w:ilvl w:val="0"/>
+          <w:numId w:val="6"/>
+        </w:numPr>
+        <w:ind w:left="720" w:hanging="360"/>
+        <w:rPr>
+          <w:rFonts w:ascii="Calibri" w:cs="Calibri" w:eastAsia="Calibri" w:hAnsi="Calibri"/>
+          <w:color w:val="000000"/>
+          <w:sz w:val="22"/>
+          <w:szCs w:val="22"/>
+        </w:rPr>
+      </w:pPr>
+      <w:r>
+        <w:rPr>
+          <w:rFonts w:ascii="Calibri" w:cs="Calibri" w:eastAsia="Calibri" w:hAnsi="Calibri"/>
+          <w:color w:val="000000"/>
+          <w:sz w:val="22"/>
+          <w:szCs w:val="22"/>
+          <w:rtl w:val="0"/>
+        </w:rPr>
+        <w:t xml:space="preserve">Bibliografía</w:t>
       </w:r>
       <w:r>
         <w:rPr>
@@ -1391,185 +1143,12 @@
           <w:color w:val="000000"/>
         </w:rPr>
       </w:pPr>
-      <w:bookmarkStart w:colFirst="0" w:colLast="0" w:name="_heading=h.1t3h5sf" w:id="7"/>
-      <w:bookmarkEnd w:id="7"/>
-      <w:r>
-        <w:rPr>
-          <w:rFonts w:ascii="Calibri" w:cs="Calibri" w:eastAsia="Calibri" w:hAnsi="Calibri"/>
-          <w:color w:val="000000"/>
-          <w:rtl w:val="0"/>
-        </w:rPr>
-        <w:t xml:space="preserve">INTRODUCCIÓN</w:t>
-      </w:r>
-    </w:p>
-    <w:p>
-      <w:pPr>
-        <w:jc w:val="both"/>
-        <w:rPr>
-          <w:rFonts w:ascii="Calibri" w:cs="Calibri" w:eastAsia="Calibri" w:hAnsi="Calibri"/>
-          <w:color w:val="000000"/>
-        </w:rPr>
-      </w:pPr>
-      <w:r>
-        <w:rPr>
-          <w:rFonts w:ascii="Calibri" w:cs="Calibri" w:eastAsia="Calibri" w:hAnsi="Calibri"/>
-          <w:color w:val="000000"/>
-          <w:rtl w:val="0"/>
-        </w:rPr>
-        <w:t xml:space="preserve">En este Trabajo de Fin de Grado se va a montar un clúster de Kubernetes mediante automatización con Ansible en un entorno offline montado On Premise.</w:t>
-      </w:r>
-    </w:p>
-    <w:p>
-      <w:pPr>
-        <w:jc w:val="both"/>
-        <w:rPr>
-          <w:rFonts w:ascii="Calibri" w:cs="Calibri" w:eastAsia="Calibri" w:hAnsi="Calibri"/>
-          <w:color w:val="000000"/>
-        </w:rPr>
-      </w:pPr>
-      <w:r>
-        <w:rPr>
-          <w:rFonts w:ascii="Calibri" w:cs="Calibri" w:eastAsia="Calibri" w:hAnsi="Calibri"/>
-          <w:color w:val="000000"/>
-          <w:rtl w:val="0"/>
-        </w:rPr>
-        <w:t xml:space="preserve">A diferencia de las máquinas virtuales, los contenedores permiten desplegar, arrancar y parar aplicaciones más rápido, aprovechando mejor los recursos de hardware.</w:t>
-      </w:r>
-    </w:p>
-    <w:p>
-      <w:pPr>
-        <w:jc w:val="both"/>
-        <w:rPr>
-          <w:rFonts w:ascii="Calibri" w:cs="Calibri" w:eastAsia="Calibri" w:hAnsi="Calibri"/>
-          <w:color w:val="000000"/>
-        </w:rPr>
-      </w:pPr>
-      <w:r>
-        <w:rPr>
-          <w:rFonts w:ascii="Calibri" w:cs="Calibri" w:eastAsia="Calibri" w:hAnsi="Calibri"/>
-          <w:color w:val="000000"/>
-          <w:rtl w:val="0"/>
-        </w:rPr>
-        <w:t xml:space="preserve">La motivación de este proyecto viene por el papel que están teniendo últimamente las tecnologías Cloud Native, en especial Kubernetes debido a que ayuda a las empresas a crear, escalar y administrar aplicaciones en la nube y mantener sus ciclos de vida dinámicos.</w:t>
-      </w:r>
-    </w:p>
-    <w:p>
-      <w:pPr>
-        <w:jc w:val="both"/>
-        <w:rPr>
-          <w:rFonts w:ascii="Calibri" w:cs="Calibri" w:eastAsia="Calibri" w:hAnsi="Calibri"/>
-          <w:color w:val="000000"/>
-        </w:rPr>
-      </w:pPr>
-      <w:r>
-        <w:rPr>
-          <w:rFonts w:ascii="Calibri" w:cs="Calibri" w:eastAsia="Calibri" w:hAnsi="Calibri"/>
-          <w:color w:val="000000"/>
-          <w:rtl w:val="0"/>
-        </w:rPr>
-        <w:t xml:space="preserve">Según un artículo de Dominio de las Ciencias [1], se demuestra como actualmente, la manera más eficiente para el desarrollo y puesta en producción de aplicaciones es la implementación de microservicios contenerizados, orquestados en Kubernetes, y ya no los procesos tradicionales a través de monolitos.</w:t>
-      </w:r>
-    </w:p>
-    <w:p>
-      <w:pPr>
-        <w:jc w:val="both"/>
-        <w:rPr>
-          <w:rFonts w:ascii="Calibri" w:cs="Calibri" w:eastAsia="Calibri" w:hAnsi="Calibri"/>
-          <w:color w:val="000000"/>
-        </w:rPr>
-      </w:pPr>
-      <w:r>
-        <w:rPr>
-          <w:rFonts w:ascii="Calibri" w:cs="Calibri" w:eastAsia="Calibri" w:hAnsi="Calibri"/>
-          <w:color w:val="000000"/>
-          <w:rtl w:val="0"/>
-        </w:rPr>
-        <w:t xml:space="preserve">Kubernetes permite el desarrollo y puesta en producción de aplicaciones de manera más rápida y con propiedades de escalamientos y alta disponibilidad.</w:t>
-      </w:r>
-    </w:p>
-    <w:p>
-      <w:pPr>
-        <w:jc w:val="both"/>
-        <w:rPr>
-          <w:rFonts w:ascii="Calibri" w:cs="Calibri" w:eastAsia="Calibri" w:hAnsi="Calibri"/>
-          <w:color w:val="000000"/>
-        </w:rPr>
-      </w:pPr>
-      <w:r>
-        <w:rPr>
-          <w:rFonts w:ascii="Calibri" w:cs="Calibri" w:eastAsia="Calibri" w:hAnsi="Calibri"/>
-          <w:color w:val="000000"/>
-          <w:rtl w:val="0"/>
-        </w:rPr>
-        <w:t xml:space="preserve">La conclusión es evidente, desde su nacimiento está ganando una adopción masiva en todas las industrias, ayudando a las empresas a ofrecer soluciones de software con menos énfasis en la infraestructura.</w:t>
-      </w:r>
-    </w:p>
-    <w:p>
-      <w:pPr>
-        <w:jc w:val="both"/>
-        <w:rPr>
-          <w:rFonts w:ascii="Calibri" w:cs="Calibri" w:eastAsia="Calibri" w:hAnsi="Calibri"/>
-          <w:color w:val="000000"/>
-        </w:rPr>
-      </w:pPr>
-      <w:r>
-        <w:rPr>
-          <w:rFonts w:ascii="Calibri" w:cs="Calibri" w:eastAsia="Calibri" w:hAnsi="Calibri"/>
-          <w:color w:val="000000"/>
-          <w:rtl w:val="0"/>
-        </w:rPr>
-        <w:t xml:space="preserve">Uno de los casos más destacados es el de Mercedes-Benz [2], hace años, los ingenieros de software se enfrentaban a tiempos difíciles en Mercedes-Benz: operaciones con hojas de cálculo, procesos manuales, infraestructuras crecidas y una gobernanza estricta. Una iniciativa popular de los ingenieros propuso el reto de cambiar las reglas del juego, y su bala de plata fue Kubernetes. Comenzaron con Kubernetes 0.9 en servidores gestionados hasta el día de hoy, donde manejan una plataforma on-premise self-service con cerca de 1000 clústeres en Cluster API. Apostaron por transformar un centro de datos con un equipo joven que, en su mayoría, desconocía los procesos empresariales, pero a través de una mezcla de visiones ingenuas y una fuerte creencia en el código abierto con mucha resistencia hizo que el proyecto fuera un éxito.</w:t>
-      </w:r>
-    </w:p>
-    <w:p>
-      <w:pPr>
-        <w:jc w:val="both"/>
-        <w:rPr>
-          <w:rFonts w:ascii="Calibri" w:cs="Calibri" w:eastAsia="Calibri" w:hAnsi="Calibri"/>
-          <w:color w:val="000000"/>
-        </w:rPr>
-      </w:pPr>
-      <w:r>
-        <w:rPr>
-          <w:rFonts w:ascii="Calibri" w:cs="Calibri" w:eastAsia="Calibri" w:hAnsi="Calibri"/>
-          <w:color w:val="000000"/>
-          <w:rtl w:val="0"/>
-        </w:rPr>
-        <w:t xml:space="preserve">La clave de este trabajo reside en la necesidad de conseguir, de la manera más eficiente posible, aprovechando al máximo unos recursos limitados, desplegar un entorno en el que el mantenimiento de este y la gestión de aplicaciones sea lo más sencilla posible.</w:t>
-      </w:r>
-    </w:p>
-    <w:p>
-      <w:pPr>
-        <w:jc w:val="both"/>
-        <w:rPr>
-          <w:rFonts w:ascii="Calibri" w:cs="Calibri" w:eastAsia="Calibri" w:hAnsi="Calibri"/>
-          <w:color w:val="000000"/>
-        </w:rPr>
-      </w:pPr>
-      <w:r>
-        <w:rPr>
-          <w:rFonts w:ascii="Calibri" w:cs="Calibri" w:eastAsia="Calibri" w:hAnsi="Calibri"/>
-          <w:color w:val="000000"/>
-          <w:rtl w:val="0"/>
-        </w:rPr>
-        <w:t xml:space="preserve">Esto se debe a que antiguamente la solución era mantener tus servicios y aplicaciones en un solo ordenador físico, llevando a obtener muchos problemas a las empresas.</w:t>
-      </w:r>
-    </w:p>
-    <w:p>
-      <w:pPr>
-        <w:jc w:val="both"/>
-        <w:rPr>
-          <w:rFonts w:ascii="Calibri" w:cs="Calibri" w:eastAsia="Calibri" w:hAnsi="Calibri"/>
-          <w:color w:val="000000"/>
-        </w:rPr>
-      </w:pPr>
-      <w:r>
-        <w:rPr>
-          <w:rFonts w:ascii="Calibri" w:cs="Calibri" w:eastAsia="Calibri" w:hAnsi="Calibri"/>
-          <w:color w:val="000000"/>
-          <w:rtl w:val="0"/>
-        </w:rPr>
-        <w:t xml:space="preserve">Los contenedores nacieron para simplificar este proceso y ofreciendo virtualización ligera, generan el entorno mínimo necesario para aprovechar en mayor parte los recursos de la máquina física donde se ejecuta.</w:t>
+      <w:bookmarkStart w:colFirst="0" w:colLast="0" w:name="_heading=h.prt8onj9gcvu" w:id="5"/>
+      <w:bookmarkEnd w:id="5"/>
+      <w:r>
+        <w:rPr>
+          <w:rtl w:val="0"/>
+        </w:rPr>
       </w:r>
     </w:p>
     <w:p>
@@ -1588,63 +1167,199 @@
           <w:color w:val="000000"/>
         </w:rPr>
       </w:pPr>
-      <w:bookmarkStart w:colFirst="0" w:colLast="0" w:name="_heading=h.4d34og8" w:id="8"/>
-      <w:bookmarkEnd w:id="8"/>
-      <w:r>
-        <w:rPr>
-          <w:rFonts w:ascii="Calibri" w:cs="Calibri" w:eastAsia="Calibri" w:hAnsi="Calibri"/>
-          <w:color w:val="000000"/>
-          <w:rtl w:val="0"/>
-        </w:rPr>
-        <w:t xml:space="preserve">OBJETIVOS DEL TRABAJO DE FIN DE GRADO Y CAMPO DE APLICACIÓN</w:t>
-      </w:r>
-    </w:p>
-    <w:p>
-      <w:pPr>
-        <w:pBdr>
-          <w:top w:space="0" w:sz="0" w:val="nil"/>
-          <w:left w:space="0" w:sz="0" w:val="nil"/>
-          <w:bottom w:space="0" w:sz="0" w:val="nil"/>
-          <w:right w:space="0" w:sz="0" w:val="nil"/>
-          <w:between w:space="0" w:sz="0" w:val="nil"/>
-        </w:pBdr>
-        <w:jc w:val="both"/>
-        <w:rPr>
-          <w:rFonts w:ascii="Calibri" w:cs="Calibri" w:eastAsia="Calibri" w:hAnsi="Calibri"/>
-          <w:color w:val="000000"/>
-        </w:rPr>
-      </w:pPr>
-      <w:r>
-        <w:rPr>
-          <w:rFonts w:ascii="Calibri" w:cs="Calibri" w:eastAsia="Calibri" w:hAnsi="Calibri"/>
-          <w:color w:val="000000"/>
-          <w:rtl w:val="0"/>
-        </w:rPr>
-        <w:t xml:space="preserve">Este proyecto tiene como objetivo el diseño y construcción de una instalación automatizada de un clúster de Kubernetes, con aprovisionamiento automático, en un entorno de alta seguridad, en el que la conectividad a Internet es limitada o nula.</w:t>
-      </w:r>
-    </w:p>
-    <w:p>
-      <w:pPr>
-        <w:pBdr>
-          <w:top w:space="0" w:sz="0" w:val="nil"/>
-          <w:left w:space="0" w:sz="0" w:val="nil"/>
-          <w:bottom w:space="0" w:sz="0" w:val="nil"/>
-          <w:right w:space="0" w:sz="0" w:val="nil"/>
-          <w:between w:space="0" w:sz="0" w:val="nil"/>
-        </w:pBdr>
-        <w:jc w:val="both"/>
-        <w:rPr>
-          <w:rFonts w:ascii="Calibri" w:cs="Calibri" w:eastAsia="Calibri" w:hAnsi="Calibri"/>
-          <w:color w:val="000000"/>
-        </w:rPr>
-      </w:pPr>
-      <w:r>
-        <w:rPr>
-          <w:rFonts w:ascii="Calibri" w:cs="Calibri" w:eastAsia="Calibri" w:hAnsi="Calibri"/>
-          <w:color w:val="000000"/>
-          <w:rtl w:val="0"/>
-        </w:rPr>
-        <w:t xml:space="preserve">El objetivo al finalizar el proyecto es ser capaz de ofrecer un entorno totalmente funcional de laboratorio en el que se puedan hacer pruebas que conlleven riesgos y donde se puedan probar todo tipo de instalaciones de aplicativos para seguir aprendiendo sobre dicha plataforma, por tanto, un entorno de laboratorio es su principal campo de aplicación.</w:t>
+      <w:bookmarkStart w:colFirst="0" w:colLast="0" w:name="_heading=h.1t3h5sf" w:id="6"/>
+      <w:bookmarkEnd w:id="6"/>
+      <w:r>
+        <w:rPr>
+          <w:rFonts w:ascii="Calibri" w:cs="Calibri" w:eastAsia="Calibri" w:hAnsi="Calibri"/>
+          <w:color w:val="000000"/>
+          <w:rtl w:val="0"/>
+        </w:rPr>
+        <w:t xml:space="preserve">INTRODUCCIÓN</w:t>
+      </w:r>
+    </w:p>
+    <w:p>
+      <w:pPr>
+        <w:jc w:val="both"/>
+        <w:rPr>
+          <w:rFonts w:ascii="Calibri" w:cs="Calibri" w:eastAsia="Calibri" w:hAnsi="Calibri"/>
+          <w:color w:val="000000"/>
+        </w:rPr>
+      </w:pPr>
+      <w:r>
+        <w:rPr>
+          <w:rFonts w:ascii="Calibri" w:cs="Calibri" w:eastAsia="Calibri" w:hAnsi="Calibri"/>
+          <w:color w:val="000000"/>
+          <w:rtl w:val="0"/>
+        </w:rPr>
+        <w:t xml:space="preserve">En este Trabajo de Fin de Grado se va a montar un clúster de Kubernetes mediante automatización con Ansible en un entorno offline montado On Premise.</w:t>
+      </w:r>
+    </w:p>
+    <w:p>
+      <w:pPr>
+        <w:jc w:val="both"/>
+        <w:rPr>
+          <w:rFonts w:ascii="Calibri" w:cs="Calibri" w:eastAsia="Calibri" w:hAnsi="Calibri"/>
+          <w:color w:val="000000"/>
+        </w:rPr>
+      </w:pPr>
+      <w:r>
+        <w:rPr>
+          <w:rFonts w:ascii="Calibri" w:cs="Calibri" w:eastAsia="Calibri" w:hAnsi="Calibri"/>
+          <w:color w:val="000000"/>
+          <w:rtl w:val="0"/>
+        </w:rPr>
+        <w:t xml:space="preserve">A diferencia de las máquinas virtuales, los contenedores permiten desplegar, arrancar y parar aplicaciones más rápido, aprovechando mejor los recursos de hardware.</w:t>
+      </w:r>
+    </w:p>
+    <w:p>
+      <w:pPr>
+        <w:jc w:val="both"/>
+        <w:rPr>
+          <w:rFonts w:ascii="Calibri" w:cs="Calibri" w:eastAsia="Calibri" w:hAnsi="Calibri"/>
+          <w:color w:val="000000"/>
+        </w:rPr>
+      </w:pPr>
+      <w:r>
+        <w:rPr>
+          <w:rFonts w:ascii="Calibri" w:cs="Calibri" w:eastAsia="Calibri" w:hAnsi="Calibri"/>
+          <w:color w:val="000000"/>
+          <w:rtl w:val="0"/>
+        </w:rPr>
+        <w:t xml:space="preserve">La motivación de este proyecto viene por el papel que están teniendo últimamente las tecnologías Cloud Native, en especial Kubernetes debido a que ayuda a las empresas a crear, escalar y administrar aplicaciones en la nube y mantener sus ciclos de vida dinámicos.</w:t>
+      </w:r>
+    </w:p>
+    <w:p>
+      <w:pPr>
+        <w:jc w:val="both"/>
+        <w:rPr>
+          <w:rFonts w:ascii="Calibri" w:cs="Calibri" w:eastAsia="Calibri" w:hAnsi="Calibri"/>
+          <w:color w:val="000000"/>
+        </w:rPr>
+      </w:pPr>
+      <w:r>
+        <w:rPr>
+          <w:rFonts w:ascii="Calibri" w:cs="Calibri" w:eastAsia="Calibri" w:hAnsi="Calibri"/>
+          <w:color w:val="000000"/>
+          <w:rtl w:val="0"/>
+        </w:rPr>
+        <w:t xml:space="preserve">Según un artículo de Dominio de las Ciencias [1], se demuestra como actualmente, la manera más eficiente para el desarrollo y puesta en producción de aplicaciones es la implementación de microservicios contenerizados, orquestados en Kubernetes, y ya no los procesos tradicionales a través de monolitos.</w:t>
+      </w:r>
+    </w:p>
+    <w:p>
+      <w:pPr>
+        <w:jc w:val="both"/>
+        <w:rPr>
+          <w:rFonts w:ascii="Calibri" w:cs="Calibri" w:eastAsia="Calibri" w:hAnsi="Calibri"/>
+          <w:color w:val="000000"/>
+        </w:rPr>
+      </w:pPr>
+      <w:r>
+        <w:rPr>
+          <w:rFonts w:ascii="Calibri" w:cs="Calibri" w:eastAsia="Calibri" w:hAnsi="Calibri"/>
+          <w:color w:val="000000"/>
+          <w:rtl w:val="0"/>
+        </w:rPr>
+        <w:t xml:space="preserve">Kubernetes permite el desarrollo y puesta en producción de aplicaciones de manera más rápida y con propiedades de escalamientos y alta disponibilidad.</w:t>
+      </w:r>
+    </w:p>
+    <w:p>
+      <w:pPr>
+        <w:jc w:val="both"/>
+        <w:rPr>
+          <w:rFonts w:ascii="Calibri" w:cs="Calibri" w:eastAsia="Calibri" w:hAnsi="Calibri"/>
+          <w:color w:val="000000"/>
+        </w:rPr>
+      </w:pPr>
+      <w:r>
+        <w:rPr>
+          <w:rFonts w:ascii="Calibri" w:cs="Calibri" w:eastAsia="Calibri" w:hAnsi="Calibri"/>
+          <w:color w:val="000000"/>
+          <w:rtl w:val="0"/>
+        </w:rPr>
+        <w:t xml:space="preserve">La conclusión es evidente, desde su nacimiento está ganando una adopción masiva en todas las industrias, ayudando a las empresas a ofrecer soluciones de software con menos énfasis en la infraestructura.</w:t>
+      </w:r>
+    </w:p>
+    <w:p>
+      <w:pPr>
+        <w:jc w:val="both"/>
+        <w:rPr>
+          <w:rFonts w:ascii="Calibri" w:cs="Calibri" w:eastAsia="Calibri" w:hAnsi="Calibri"/>
+          <w:color w:val="000000"/>
+        </w:rPr>
+      </w:pPr>
+      <w:r>
+        <w:rPr>
+          <w:rFonts w:ascii="Calibri" w:cs="Calibri" w:eastAsia="Calibri" w:hAnsi="Calibri"/>
+          <w:color w:val="000000"/>
+          <w:rtl w:val="0"/>
+        </w:rPr>
+        <w:t xml:space="preserve">Uno de los casos más destacados es el de Mercedes-Benz [2], hace años, los ingenieros de software se enfrentaban a tiempos difíciles en Mercedes-Benz: operaciones con hojas de cálculo, procesos manuales, infraestructuras crecidas y una gobernanza estricta. Una iniciativa popular de los ingenieros propuso el reto de cambiar las reglas del juego, y su bala de plata fue Kubernetes. Comenzaron con Kubernetes 0.9 en servidores gestionados hasta el día de hoy, donde manejan una plataforma on-premise self-service con cerca de 1000 clústeres en Cluster API. Apostaron por transformar un centro de datos con un equipo joven que, en su mayoría, desconocía los procesos empresariales, pero a través de una mezcla de visiones ingenuas y una fuerte creencia en el código abierto con mucha resistencia hizo que el proyecto fuera un éxito.</w:t>
+      </w:r>
+    </w:p>
+    <w:p>
+      <w:pPr>
+        <w:jc w:val="both"/>
+        <w:rPr>
+          <w:rFonts w:ascii="Calibri" w:cs="Calibri" w:eastAsia="Calibri" w:hAnsi="Calibri"/>
+          <w:color w:val="000000"/>
+        </w:rPr>
+      </w:pPr>
+      <w:r>
+        <w:rPr>
+          <w:rFonts w:ascii="Calibri" w:cs="Calibri" w:eastAsia="Calibri" w:hAnsi="Calibri"/>
+          <w:color w:val="000000"/>
+          <w:rtl w:val="0"/>
+        </w:rPr>
+        <w:t xml:space="preserve">La clave de este trabajo reside en la necesidad de conseguir, de la manera más eficiente posible, aprovechando al máximo unos recursos limitados, desplegar un entorno en el que el mantenimiento de este y la gestión de aplicaciones sea lo más sencilla posible.</w:t>
+      </w:r>
+    </w:p>
+    <w:p>
+      <w:pPr>
+        <w:jc w:val="both"/>
+        <w:rPr>
+          <w:rFonts w:ascii="Calibri" w:cs="Calibri" w:eastAsia="Calibri" w:hAnsi="Calibri"/>
+          <w:color w:val="000000"/>
+        </w:rPr>
+      </w:pPr>
+      <w:r>
+        <w:rPr>
+          <w:rFonts w:ascii="Calibri" w:cs="Calibri" w:eastAsia="Calibri" w:hAnsi="Calibri"/>
+          <w:color w:val="000000"/>
+          <w:rtl w:val="0"/>
+        </w:rPr>
+        <w:t xml:space="preserve">Esto se debe a que antiguamente la solución era mantener tus servicios y aplicaciones en un solo ordenador físico, llevando a obtener muchos problemas a las empresas.</w:t>
+      </w:r>
+    </w:p>
+    <w:p>
+      <w:pPr>
+        <w:jc w:val="both"/>
+        <w:rPr>
+          <w:rFonts w:ascii="Calibri" w:cs="Calibri" w:eastAsia="Calibri" w:hAnsi="Calibri"/>
+          <w:color w:val="000000"/>
+        </w:rPr>
+      </w:pPr>
+      <w:r>
+        <w:rPr>
+          <w:rFonts w:ascii="Calibri" w:cs="Calibri" w:eastAsia="Calibri" w:hAnsi="Calibri"/>
+          <w:color w:val="000000"/>
+          <w:rtl w:val="0"/>
+        </w:rPr>
+        <w:t xml:space="preserve">Los contenedores nacieron para simplificar este proceso y ofreciendo virtualización ligera, generan el entorno mínimo necesario para aprovechar en mayor parte los recursos de la máquina física donde se ejecuta.</w:t>
+      </w:r>
+    </w:p>
+    <w:p>
+      <w:pPr>
+        <w:jc w:val="both"/>
+        <w:rPr>
+          <w:rFonts w:ascii="Calibri" w:cs="Calibri" w:eastAsia="Calibri" w:hAnsi="Calibri"/>
+          <w:color w:val="000000"/>
+        </w:rPr>
+      </w:pPr>
+      <w:r>
+        <w:rPr>
+          <w:rtl w:val="0"/>
+        </w:rPr>
       </w:r>
     </w:p>
     <w:p>
@@ -1663,8 +1378,104 @@
           <w:color w:val="000000"/>
         </w:rPr>
       </w:pPr>
-      <w:bookmarkStart w:colFirst="0" w:colLast="0" w:name="_heading=h.2s8eyo1" w:id="9"/>
-      <w:bookmarkEnd w:id="9"/>
+      <w:bookmarkStart w:colFirst="0" w:colLast="0" w:name="_heading=h.4d34og8" w:id="7"/>
+      <w:bookmarkEnd w:id="7"/>
+      <w:r>
+        <w:rPr>
+          <w:rFonts w:ascii="Calibri" w:cs="Calibri" w:eastAsia="Calibri" w:hAnsi="Calibri"/>
+          <w:color w:val="000000"/>
+          <w:rtl w:val="0"/>
+        </w:rPr>
+        <w:t xml:space="preserve">OBJETIVOS DEL TRABAJO DE FIN DE GRADO Y CAMPO DE APLICACIÓN</w:t>
+      </w:r>
+    </w:p>
+    <w:p>
+      <w:pPr>
+        <w:pBdr>
+          <w:top w:space="0" w:sz="0" w:val="nil"/>
+          <w:left w:space="0" w:sz="0" w:val="nil"/>
+          <w:bottom w:space="0" w:sz="0" w:val="nil"/>
+          <w:right w:space="0" w:sz="0" w:val="nil"/>
+          <w:between w:space="0" w:sz="0" w:val="nil"/>
+        </w:pBdr>
+        <w:jc w:val="both"/>
+        <w:rPr>
+          <w:rFonts w:ascii="Calibri" w:cs="Calibri" w:eastAsia="Calibri" w:hAnsi="Calibri"/>
+          <w:color w:val="000000"/>
+        </w:rPr>
+      </w:pPr>
+      <w:r>
+        <w:rPr>
+          <w:rFonts w:ascii="Calibri" w:cs="Calibri" w:eastAsia="Calibri" w:hAnsi="Calibri"/>
+          <w:color w:val="000000"/>
+          <w:rtl w:val="0"/>
+        </w:rPr>
+        <w:t xml:space="preserve">Este proyecto tiene como objetivo el diseño y construcción de una instalación automatizada de un clúster de Kubernetes, con aprovisionamiento automático, en un entorno de alta seguridad, en el que la conectividad a Internet es limitada o nula.</w:t>
+      </w:r>
+    </w:p>
+    <w:p>
+      <w:pPr>
+        <w:pBdr>
+          <w:top w:space="0" w:sz="0" w:val="nil"/>
+          <w:left w:space="0" w:sz="0" w:val="nil"/>
+          <w:bottom w:space="0" w:sz="0" w:val="nil"/>
+          <w:right w:space="0" w:sz="0" w:val="nil"/>
+          <w:between w:space="0" w:sz="0" w:val="nil"/>
+        </w:pBdr>
+        <w:jc w:val="both"/>
+        <w:rPr>
+          <w:rFonts w:ascii="Calibri" w:cs="Calibri" w:eastAsia="Calibri" w:hAnsi="Calibri"/>
+          <w:color w:val="000000"/>
+        </w:rPr>
+      </w:pPr>
+      <w:r>
+        <w:rPr>
+          <w:rFonts w:ascii="Calibri" w:cs="Calibri" w:eastAsia="Calibri" w:hAnsi="Calibri"/>
+          <w:color w:val="000000"/>
+          <w:rtl w:val="0"/>
+        </w:rPr>
+        <w:t xml:space="preserve">El objetivo al finalizar el proyecto es ser capaz de ofrecer un entorno totalmente funcional de laboratorio en el que se puedan hacer pruebas que conlleven riesgos y donde se puedan probar todo tipo de instalaciones de aplicativos para seguir aprendiendo sobre dicha plataforma, por tanto, un entorno de laboratorio es su principal campo de aplicación.</w:t>
+      </w:r>
+    </w:p>
+    <w:p>
+      <w:pPr>
+        <w:pBdr>
+          <w:top w:space="0" w:sz="0" w:val="nil"/>
+          <w:left w:space="0" w:sz="0" w:val="nil"/>
+          <w:bottom w:space="0" w:sz="0" w:val="nil"/>
+          <w:right w:space="0" w:sz="0" w:val="nil"/>
+          <w:between w:space="0" w:sz="0" w:val="nil"/>
+        </w:pBdr>
+        <w:jc w:val="both"/>
+        <w:rPr>
+          <w:rFonts w:ascii="Calibri" w:cs="Calibri" w:eastAsia="Calibri" w:hAnsi="Calibri"/>
+          <w:color w:val="000000"/>
+        </w:rPr>
+      </w:pPr>
+      <w:r>
+        <w:rPr>
+          <w:rtl w:val="0"/>
+        </w:rPr>
+      </w:r>
+    </w:p>
+    <w:p>
+      <w:pPr>
+        <w:pStyle w:val="Heading1"/>
+        <w:pBdr>
+          <w:top w:space="0" w:sz="0" w:val="nil"/>
+          <w:left w:space="0" w:sz="0" w:val="nil"/>
+          <w:bottom w:space="0" w:sz="0" w:val="nil"/>
+          <w:right w:space="0" w:sz="0" w:val="nil"/>
+          <w:between w:space="0" w:sz="0" w:val="nil"/>
+        </w:pBdr>
+        <w:jc w:val="both"/>
+        <w:rPr>
+          <w:rFonts w:ascii="Calibri" w:cs="Calibri" w:eastAsia="Calibri" w:hAnsi="Calibri"/>
+          <w:color w:val="000000"/>
+        </w:rPr>
+      </w:pPr>
+      <w:bookmarkStart w:colFirst="0" w:colLast="0" w:name="_heading=h.2s8eyo1" w:id="8"/>
+      <w:bookmarkEnd w:id="8"/>
       <w:r>
         <w:rPr>
           <w:rFonts w:ascii="Calibri" w:cs="Calibri" w:eastAsia="Calibri" w:hAnsi="Calibri"/>
@@ -1965,6 +1776,34 @@
     </w:p>
     <w:p>
       <w:pPr>
+        <w:keepNext w:val="0"/>
+        <w:keepLines w:val="0"/>
+        <w:pageBreakBefore w:val="0"/>
+        <w:widowControl w:val="1"/>
+        <w:pBdr>
+          <w:top w:space="0" w:sz="0" w:val="nil"/>
+          <w:left w:space="0" w:sz="0" w:val="nil"/>
+          <w:bottom w:space="0" w:sz="0" w:val="nil"/>
+          <w:right w:space="0" w:sz="0" w:val="nil"/>
+          <w:between w:space="0" w:sz="0" w:val="nil"/>
+        </w:pBdr>
+        <w:shd w:fill="auto" w:val="clear"/>
+        <w:spacing w:after="0" w:before="0" w:line="312" w:lineRule="auto"/>
+        <w:ind w:right="0"/>
+        <w:jc w:val="both"/>
+        <w:rPr>
+          <w:rFonts w:ascii="Calibri" w:cs="Calibri" w:eastAsia="Calibri" w:hAnsi="Calibri"/>
+          <w:color w:val="000000"/>
+        </w:rPr>
+      </w:pPr>
+      <w:r>
+        <w:rPr>
+          <w:rtl w:val="0"/>
+        </w:rPr>
+      </w:r>
+    </w:p>
+    <w:p>
+      <w:pPr>
         <w:pStyle w:val="Heading1"/>
         <w:jc w:val="both"/>
         <w:rPr>
@@ -1972,8 +1811,8 @@
           <w:color w:val="000000"/>
         </w:rPr>
       </w:pPr>
-      <w:bookmarkStart w:colFirst="0" w:colLast="0" w:name="_heading=h.17dp8vu" w:id="10"/>
-      <w:bookmarkEnd w:id="10"/>
+      <w:bookmarkStart w:colFirst="0" w:colLast="0" w:name="_heading=h.17dp8vu" w:id="9"/>
+      <w:bookmarkEnd w:id="9"/>
       <w:r>
         <w:rPr>
           <w:rFonts w:ascii="Calibri" w:cs="Calibri" w:eastAsia="Calibri" w:hAnsi="Calibri"/>
@@ -1991,22 +1830,6 @@
           <w:color w:val="000000"/>
         </w:rPr>
       </w:pPr>
-      <w:sdt>
-        <w:sdtPr>
-          <w:tag w:val="goog_rdk_1"/>
-        </w:sdtPr>
-        <w:sdtContent>
-          <w:commentRangeStart w:id="1"/>
-        </w:sdtContent>
-      </w:sdt>
-      <w:sdt>
-        <w:sdtPr>
-          <w:tag w:val="goog_rdk_2"/>
-        </w:sdtPr>
-        <w:sdtContent>
-          <w:commentRangeStart w:id="2"/>
-        </w:sdtContent>
-      </w:sdt>
       <w:r>
         <w:rPr>
           <w:rFonts w:ascii="Calibri" w:cs="Calibri" w:eastAsia="Calibri" w:hAnsi="Calibri"/>
@@ -2037,7 +1860,7 @@
       <w:pPr>
         <w:numPr>
           <w:ilvl w:val="0"/>
-          <w:numId w:val="8"/>
+          <w:numId w:val="7"/>
         </w:numPr>
         <w:spacing w:after="0" w:afterAutospacing="0"/>
         <w:ind w:left="720" w:hanging="360"/>
@@ -2061,7 +1884,7 @@
       <w:pPr>
         <w:numPr>
           <w:ilvl w:val="1"/>
-          <w:numId w:val="8"/>
+          <w:numId w:val="7"/>
         </w:numPr>
         <w:spacing w:after="0" w:afterAutospacing="0" w:before="0" w:beforeAutospacing="0"/>
         <w:ind w:left="1440" w:hanging="360"/>
@@ -2085,7 +1908,7 @@
       <w:pPr>
         <w:numPr>
           <w:ilvl w:val="1"/>
-          <w:numId w:val="8"/>
+          <w:numId w:val="7"/>
         </w:numPr>
         <w:spacing w:after="0" w:afterAutospacing="0" w:before="0" w:beforeAutospacing="0"/>
         <w:ind w:left="1440" w:hanging="360"/>
@@ -2109,7 +1932,7 @@
       <w:pPr>
         <w:numPr>
           <w:ilvl w:val="1"/>
-          <w:numId w:val="8"/>
+          <w:numId w:val="7"/>
         </w:numPr>
         <w:spacing w:after="0" w:afterAutospacing="0" w:before="0" w:beforeAutospacing="0"/>
         <w:ind w:left="1440" w:hanging="360"/>
@@ -2132,7 +1955,7 @@
       <w:pPr>
         <w:numPr>
           <w:ilvl w:val="1"/>
-          <w:numId w:val="8"/>
+          <w:numId w:val="7"/>
         </w:numPr>
         <w:spacing w:after="0" w:afterAutospacing="0" w:before="0" w:beforeAutospacing="0"/>
         <w:ind w:left="1440" w:hanging="360"/>
@@ -2142,22 +1965,6 @@
           <w:u w:val="none"/>
         </w:rPr>
       </w:pPr>
-      <w:sdt>
-        <w:sdtPr>
-          <w:tag w:val="goog_rdk_3"/>
-        </w:sdtPr>
-        <w:sdtContent>
-          <w:commentRangeStart w:id="3"/>
-        </w:sdtContent>
-      </w:sdt>
-      <w:sdt>
-        <w:sdtPr>
-          <w:tag w:val="goog_rdk_4"/>
-        </w:sdtPr>
-        <w:sdtContent>
-          <w:commentRangeStart w:id="4"/>
-        </w:sdtContent>
-      </w:sdt>
       <w:r>
         <w:rPr>
           <w:rFonts w:ascii="Calibri" w:cs="Calibri" w:eastAsia="Calibri" w:hAnsi="Calibri"/>
@@ -2165,14 +1972,6 @@
           <w:rtl w:val="0"/>
         </w:rPr>
         <w:t xml:space="preserve">IAC (infraestructura como código).</w:t>
-      </w:r>
-      <w:commentRangeEnd w:id="3"/>
-      <w:r>
-        <w:commentReference w:id="3"/>
-      </w:r>
-      <w:commentRangeEnd w:id="4"/>
-      <w:r>
-        <w:commentReference w:id="4"/>
       </w:r>
       <w:r>
         <w:rPr>
@@ -2184,7 +1983,7 @@
       <w:pPr>
         <w:numPr>
           <w:ilvl w:val="0"/>
-          <w:numId w:val="8"/>
+          <w:numId w:val="7"/>
         </w:numPr>
         <w:spacing w:after="0" w:afterAutospacing="0" w:before="0" w:beforeAutospacing="0"/>
         <w:ind w:left="720" w:hanging="360"/>
@@ -2208,7 +2007,7 @@
       <w:pPr>
         <w:numPr>
           <w:ilvl w:val="0"/>
-          <w:numId w:val="8"/>
+          <w:numId w:val="7"/>
         </w:numPr>
         <w:spacing w:after="0" w:afterAutospacing="0" w:before="0" w:beforeAutospacing="0"/>
         <w:ind w:left="720" w:hanging="360"/>
@@ -2232,7 +2031,7 @@
       <w:pPr>
         <w:numPr>
           <w:ilvl w:val="0"/>
-          <w:numId w:val="8"/>
+          <w:numId w:val="7"/>
         </w:numPr>
         <w:spacing w:before="0" w:beforeAutospacing="0"/>
         <w:ind w:left="720" w:hanging="360"/>
@@ -2316,14 +2115,6 @@
         </w:rPr>
         <w:t xml:space="preserve">Tras el análisis se llevará a cabo una conclusión de los resultados y de lo aprendido en el desarrollo del proyecto.</w:t>
       </w:r>
-      <w:commentRangeEnd w:id="1"/>
-      <w:r>
-        <w:commentReference w:id="1"/>
-      </w:r>
-      <w:commentRangeEnd w:id="2"/>
-      <w:r>
-        <w:commentReference w:id="2"/>
-      </w:r>
       <w:r>
         <w:rPr>
           <w:rtl w:val="0"/>
@@ -2364,6 +2155,62 @@
       </w:pPr>
       <w:r>
         <w:rPr>
+          <w:rtl w:val="0"/>
+        </w:rPr>
+      </w:r>
+    </w:p>
+    <w:p>
+      <w:pPr>
+        <w:jc w:val="both"/>
+        <w:rPr>
+          <w:rFonts w:ascii="Calibri" w:cs="Calibri" w:eastAsia="Calibri" w:hAnsi="Calibri"/>
+          <w:color w:val="000000"/>
+        </w:rPr>
+      </w:pPr>
+      <w:r>
+        <w:rPr>
+          <w:rtl w:val="0"/>
+        </w:rPr>
+      </w:r>
+    </w:p>
+    <w:p>
+      <w:pPr>
+        <w:jc w:val="both"/>
+        <w:rPr>
+          <w:rFonts w:ascii="Calibri" w:cs="Calibri" w:eastAsia="Calibri" w:hAnsi="Calibri"/>
+          <w:color w:val="000000"/>
+        </w:rPr>
+      </w:pPr>
+      <w:r>
+        <w:rPr>
+          <w:rtl w:val="0"/>
+        </w:rPr>
+      </w:r>
+    </w:p>
+    <w:p>
+      <w:pPr>
+        <w:jc w:val="both"/>
+        <w:rPr>
+          <w:rFonts w:ascii="Calibri" w:cs="Calibri" w:eastAsia="Calibri" w:hAnsi="Calibri"/>
+          <w:color w:val="000000"/>
+        </w:rPr>
+      </w:pPr>
+      <w:r>
+        <w:rPr>
+          <w:rtl w:val="0"/>
+        </w:rPr>
+      </w:r>
+    </w:p>
+    <w:p>
+      <w:pPr>
+        <w:jc w:val="both"/>
+        <w:rPr>
+          <w:rFonts w:ascii="Calibri" w:cs="Calibri" w:eastAsia="Calibri" w:hAnsi="Calibri"/>
+          <w:color w:val="000000"/>
+        </w:rPr>
+      </w:pPr>
+      <w:r>
+        <w:rPr>
           <w:rFonts w:ascii="Calibri" w:cs="Calibri" w:eastAsia="Calibri" w:hAnsi="Calibri"/>
           <w:color w:val="000000"/>
           <w:rtl w:val="0"/>
@@ -2388,16 +2235,16 @@
           <wp:inline distB="0" distT="0" distL="0" distR="0">
             <wp:extent cx="5943600" cy="4400709"/>
             <wp:effectExtent b="0" l="0" r="0" t="0"/>
-            <wp:docPr descr="Diagrama&#10;&#10;Descripción generada automáticamente" id="7" name="image2.png"/>
+            <wp:docPr descr="Diagrama&#10;&#10;Descripción generada automáticamente" id="7" name="image1.png"/>
             <a:graphic>
               <a:graphicData uri="http://schemas.openxmlformats.org/drawingml/2006/picture">
                 <pic:pic>
                   <pic:nvPicPr>
-                    <pic:cNvPr descr="Diagrama&#10;&#10;Descripción generada automáticamente" id="0" name="image2.png"/>
+                    <pic:cNvPr descr="Diagrama&#10;&#10;Descripción generada automáticamente" id="0" name="image1.png"/>
                     <pic:cNvPicPr preferRelativeResize="0"/>
                   </pic:nvPicPr>
                   <pic:blipFill>
-                    <a:blip r:embed="rId14"/>
+                    <a:blip r:embed="rId8"/>
                     <a:srcRect b="0" l="0" r="0" t="2992"/>
                     <a:stretch>
                       <a:fillRect/>
@@ -2432,25 +2279,25 @@
           <w:color w:val="000000"/>
         </w:rPr>
       </w:pPr>
-      <w:bookmarkStart w:colFirst="0" w:colLast="0" w:name="_heading=h.13z848c1xtdu" w:id="11"/>
+      <w:bookmarkStart w:colFirst="0" w:colLast="0" w:name="_heading=h.13z848c1xtdu" w:id="10"/>
+      <w:bookmarkEnd w:id="10"/>
+      <w:r>
+        <w:rPr>
+          <w:rtl w:val="0"/>
+        </w:rPr>
+      </w:r>
+    </w:p>
+    <w:p>
+      <w:pPr>
+        <w:pStyle w:val="Heading1"/>
+        <w:jc w:val="both"/>
+        <w:rPr>
+          <w:rFonts w:ascii="Calibri" w:cs="Calibri" w:eastAsia="Calibri" w:hAnsi="Calibri"/>
+          <w:color w:val="000000"/>
+        </w:rPr>
+      </w:pPr>
+      <w:bookmarkStart w:colFirst="0" w:colLast="0" w:name="_heading=h.3rdcrjn" w:id="11"/>
       <w:bookmarkEnd w:id="11"/>
-      <w:r>
-        <w:rPr>
-          <w:rtl w:val="0"/>
-        </w:rPr>
-      </w:r>
-    </w:p>
-    <w:p>
-      <w:pPr>
-        <w:pStyle w:val="Heading1"/>
-        <w:jc w:val="both"/>
-        <w:rPr>
-          <w:rFonts w:ascii="Calibri" w:cs="Calibri" w:eastAsia="Calibri" w:hAnsi="Calibri"/>
-          <w:color w:val="000000"/>
-        </w:rPr>
-      </w:pPr>
-      <w:bookmarkStart w:colFirst="0" w:colLast="0" w:name="_heading=h.3rdcrjn" w:id="12"/>
-      <w:bookmarkEnd w:id="12"/>
       <w:r>
         <w:rPr>
           <w:rFonts w:ascii="Calibri" w:cs="Calibri" w:eastAsia="Calibri" w:hAnsi="Calibri"/>
@@ -2982,16 +2829,16 @@
           <wp:inline distB="114300" distT="114300" distL="114300" distR="114300">
             <wp:extent cx="5943600" cy="2705100"/>
             <wp:effectExtent b="0" l="0" r="0" t="0"/>
-            <wp:docPr id="6" name="image1.png"/>
+            <wp:docPr id="6" name="image3.png"/>
             <a:graphic>
               <a:graphicData uri="http://schemas.openxmlformats.org/drawingml/2006/picture">
                 <pic:pic>
                   <pic:nvPicPr>
-                    <pic:cNvPr id="0" name="image1.png"/>
+                    <pic:cNvPr id="0" name="image3.png"/>
                     <pic:cNvPicPr preferRelativeResize="0"/>
                   </pic:nvPicPr>
                   <pic:blipFill>
-                    <a:blip r:embed="rId15"/>
+                    <a:blip r:embed="rId9"/>
                     <a:srcRect b="0" l="0" r="0" t="0"/>
                     <a:stretch>
                       <a:fillRect/>
@@ -3026,8 +2873,8 @@
           <w:color w:val="000000"/>
         </w:rPr>
       </w:pPr>
-      <w:bookmarkStart w:colFirst="0" w:colLast="0" w:name="_heading=h.26in1rg" w:id="13"/>
-      <w:bookmarkEnd w:id="13"/>
+      <w:bookmarkStart w:colFirst="0" w:colLast="0" w:name="_heading=h.26in1rg" w:id="12"/>
+      <w:bookmarkEnd w:id="12"/>
       <w:r>
         <w:rPr>
           <w:rFonts w:ascii="Calibri" w:cs="Calibri" w:eastAsia="Calibri" w:hAnsi="Calibri"/>
@@ -4179,23 +4026,8 @@
           <w:color w:val="000000"/>
         </w:rPr>
       </w:pPr>
-      <w:bookmarkStart w:colFirst="0" w:colLast="0" w:name="_heading=h.lnxbz9" w:id="14"/>
-      <w:bookmarkEnd w:id="14"/>
-      <w:r>
-        <w:rPr>
-          <w:rtl w:val="0"/>
-        </w:rPr>
-      </w:r>
-    </w:p>
-    <w:p>
-      <w:pPr>
-        <w:pStyle w:val="Heading1"/>
-        <w:jc w:val="both"/>
-        <w:rPr>
-          <w:rFonts w:ascii="Calibri" w:cs="Calibri" w:eastAsia="Calibri" w:hAnsi="Calibri"/>
-          <w:color w:val="000000"/>
-        </w:rPr>
-      </w:pPr>
+      <w:bookmarkStart w:colFirst="0" w:colLast="0" w:name="_heading=h.lnxbz9" w:id="13"/>
+      <w:bookmarkEnd w:id="13"/>
       <w:r>
         <w:rPr>
           <w:rtl w:val="0"/>
@@ -4293,7 +4125,7 @@
         </w:rPr>
         <w:t xml:space="preserve">[Video]. Youtube. </w:t>
       </w:r>
-      <w:hyperlink r:id="rId16">
+      <w:hyperlink r:id="rId10">
         <w:r>
           <w:rPr>
             <w:rFonts w:ascii="Calibri" w:cs="Calibri" w:eastAsia="Calibri" w:hAnsi="Calibri"/>
@@ -4331,7 +4163,7 @@
         </w:rPr>
         <w:t xml:space="preserve">Kubernetes,</w:t>
       </w:r>
-      <w:hyperlink r:id="rId17">
+      <w:hyperlink r:id="rId11">
         <w:r>
           <w:rPr>
             <w:rFonts w:ascii="Calibri" w:cs="Calibri" w:eastAsia="Calibri" w:hAnsi="Calibri"/>
@@ -4341,7 +4173,7 @@
           <w:t xml:space="preserve"> </w:t>
         </w:r>
       </w:hyperlink>
-      <w:hyperlink r:id="rId18">
+      <w:hyperlink r:id="rId12">
         <w:r>
           <w:rPr>
             <w:rFonts w:ascii="Calibri" w:cs="Calibri" w:eastAsia="Calibri" w:hAnsi="Calibri"/>
@@ -4387,9 +4219,9 @@
       </w:r>
     </w:p>
     <w:sectPr>
-      <w:headerReference r:id="rId19" w:type="first"/>
-      <w:footerReference r:id="rId20" w:type="default"/>
-      <w:footerReference r:id="rId21" w:type="first"/>
+      <w:headerReference r:id="rId13" w:type="first"/>
+      <w:footerReference r:id="rId14" w:type="default"/>
+      <w:footerReference r:id="rId15" w:type="first"/>
       <w:pgSz w:h="15840" w:w="12240" w:orient="portrait"/>
       <w:pgMar w:bottom="1080" w:top="1080" w:left="1440" w:right="1440" w:header="0" w:footer="720"/>
       <w:pgNumType w:start="1"/>
@@ -4397,374 +4229,6 @@
     </w:sectPr>
   </w:body>
 </w:document>
-</file>
-
-<file path=word/comments.xml><?xml version="1.0" encoding="utf-8"?>
-<w:comments xmlns:mc="http://schemas.openxmlformats.org/markup-compatibility/2006" xmlns:o="urn:schemas-microsoft-com:office:office" xmlns:r="http://schemas.openxmlformats.org/officeDocument/2006/relationships" xmlns:m="http://schemas.openxmlformats.org/officeDocument/2006/math" xmlns:v="urn:schemas-microsoft-com:vml" xmlns:wp="http://schemas.openxmlformats.org/drawingml/2006/wordprocessingDrawing" xmlns:w10="urn:schemas-microsoft-com:office:word" xmlns:w="http://schemas.openxmlformats.org/wordprocessingml/2006/main" xmlns:wne="http://schemas.microsoft.com/office/word/2006/wordml" xmlns:sl="http://schemas.openxmlformats.org/schemaLibrary/2006/main" xmlns:a="http://schemas.openxmlformats.org/drawingml/2006/main" xmlns:pic="http://schemas.openxmlformats.org/drawingml/2006/picture" xmlns:c="http://schemas.openxmlformats.org/drawingml/2006/chart" xmlns:lc="http://schemas.openxmlformats.org/drawingml/2006/lockedCanvas" xmlns:dgm="http://schemas.openxmlformats.org/drawingml/2006/diagram" xmlns:wps="http://schemas.microsoft.com/office/word/2010/wordprocessingShape" xmlns:wpg="http://schemas.microsoft.com/office/word/2010/wordprocessingGroup" xmlns:w14="http://schemas.microsoft.com/office/word/2010/wordml" xmlns:w15="http://schemas.microsoft.com/office/word/2012/wordml">
-  <w:comment w:author="Sergio" w:id="0" w:date="2023-02-26T20:59:10Z">
-    <w:p>
-      <w:pPr>
-        <w:keepNext w:val="0"/>
-        <w:keepLines w:val="0"/>
-        <w:pageBreakBefore w:val="0"/>
-        <w:widowControl w:val="0"/>
-        <w:pBdr>
-          <w:top w:space="0" w:sz="0" w:val="nil"/>
-          <w:left w:space="0" w:sz="0" w:val="nil"/>
-          <w:bottom w:space="0" w:sz="0" w:val="nil"/>
-          <w:right w:space="0" w:sz="0" w:val="nil"/>
-          <w:between w:space="0" w:sz="0" w:val="nil"/>
-        </w:pBdr>
-        <w:shd w:fill="auto" w:val="clear"/>
-        <w:spacing w:after="0" w:before="0" w:line="240" w:lineRule="auto"/>
-        <w:ind w:left="0" w:right="0" w:firstLine="0"/>
-        <w:jc w:val="left"/>
-        <w:rPr>
-          <w:rFonts w:ascii="Arial" w:cs="Arial" w:eastAsia="Arial" w:hAnsi="Arial"/>
-          <w:b w:val="0"/>
-          <w:i w:val="0"/>
-          <w:smallCaps w:val="0"/>
-          <w:strike w:val="0"/>
-          <w:color w:val="000000"/>
-          <w:sz w:val="22"/>
-          <w:szCs w:val="22"/>
-          <w:u w:val="none"/>
-          <w:shd w:fill="auto" w:val="clear"/>
-          <w:vertAlign w:val="baseline"/>
-        </w:rPr>
-      </w:pPr>
-      <w:r>
-        <w:rPr>
-          <w:rFonts w:ascii="Arial" w:cs="Arial" w:eastAsia="Arial" w:hAnsi="Arial"/>
-          <w:b w:val="0"/>
-          <w:i w:val="0"/>
-          <w:smallCaps w:val="0"/>
-          <w:strike w:val="0"/>
-          <w:color w:val="000000"/>
-          <w:sz w:val="22"/>
-          <w:szCs w:val="22"/>
-          <w:u w:val="none"/>
-          <w:shd w:fill="auto" w:val="clear"/>
-          <w:vertAlign w:val="baseline"/>
-          <w:rtl w:val="0"/>
-        </w:rPr>
-        <w:t xml:space="preserve">Esta parte en rojo es la que te comentaba en el correo que no sé si debo dejarlo o esa parte es para ti y para mi.</w:t>
-      </w:r>
-    </w:p>
-  </w:comment>
-  <w:comment w:author="Sergio" w:id="3" w:date="2023-02-26T21:00:42Z">
-    <w:p>
-      <w:pPr>
-        <w:keepNext w:val="0"/>
-        <w:keepLines w:val="0"/>
-        <w:pageBreakBefore w:val="0"/>
-        <w:widowControl w:val="0"/>
-        <w:pBdr>
-          <w:top w:space="0" w:sz="0" w:val="nil"/>
-          <w:left w:space="0" w:sz="0" w:val="nil"/>
-          <w:bottom w:space="0" w:sz="0" w:val="nil"/>
-          <w:right w:space="0" w:sz="0" w:val="nil"/>
-          <w:between w:space="0" w:sz="0" w:val="nil"/>
-        </w:pBdr>
-        <w:shd w:fill="auto" w:val="clear"/>
-        <w:spacing w:after="0" w:before="0" w:line="240" w:lineRule="auto"/>
-        <w:ind w:left="0" w:right="0" w:firstLine="0"/>
-        <w:jc w:val="left"/>
-        <w:rPr>
-          <w:rFonts w:ascii="Arial" w:cs="Arial" w:eastAsia="Arial" w:hAnsi="Arial"/>
-          <w:b w:val="0"/>
-          <w:i w:val="0"/>
-          <w:smallCaps w:val="0"/>
-          <w:strike w:val="0"/>
-          <w:color w:val="000000"/>
-          <w:sz w:val="22"/>
-          <w:szCs w:val="22"/>
-          <w:u w:val="none"/>
-          <w:shd w:fill="auto" w:val="clear"/>
-          <w:vertAlign w:val="baseline"/>
-        </w:rPr>
-      </w:pPr>
-      <w:r>
-        <w:rPr>
-          <w:rFonts w:ascii="Arial" w:cs="Arial" w:eastAsia="Arial" w:hAnsi="Arial"/>
-          <w:b w:val="0"/>
-          <w:i w:val="0"/>
-          <w:smallCaps w:val="0"/>
-          <w:strike w:val="0"/>
-          <w:color w:val="000000"/>
-          <w:sz w:val="22"/>
-          <w:szCs w:val="22"/>
-          <w:u w:val="none"/>
-          <w:shd w:fill="auto" w:val="clear"/>
-          <w:vertAlign w:val="baseline"/>
-          <w:rtl w:val="0"/>
-        </w:rPr>
-        <w:t xml:space="preserve">Ya lo he mejorado Óscar, quedo a la espera de tu revisión, gracias! @oscarpoblacion@gmail.com</w:t>
-      </w:r>
-    </w:p>
-    <w:p>
-      <w:pPr>
-        <w:keepNext w:val="0"/>
-        <w:keepLines w:val="0"/>
-        <w:pageBreakBefore w:val="0"/>
-        <w:widowControl w:val="0"/>
-        <w:pBdr>
-          <w:top w:space="0" w:sz="0" w:val="nil"/>
-          <w:left w:space="0" w:sz="0" w:val="nil"/>
-          <w:bottom w:space="0" w:sz="0" w:val="nil"/>
-          <w:right w:space="0" w:sz="0" w:val="nil"/>
-          <w:between w:space="0" w:sz="0" w:val="nil"/>
-        </w:pBdr>
-        <w:shd w:fill="auto" w:val="clear"/>
-        <w:spacing w:after="0" w:before="0" w:line="240" w:lineRule="auto"/>
-        <w:ind w:left="0" w:right="0" w:firstLine="0"/>
-        <w:jc w:val="left"/>
-        <w:rPr>
-          <w:rFonts w:ascii="Arial" w:cs="Arial" w:eastAsia="Arial" w:hAnsi="Arial"/>
-          <w:b w:val="0"/>
-          <w:i w:val="0"/>
-          <w:smallCaps w:val="0"/>
-          <w:strike w:val="0"/>
-          <w:color w:val="000000"/>
-          <w:sz w:val="22"/>
-          <w:szCs w:val="22"/>
-          <w:u w:val="none"/>
-          <w:shd w:fill="auto" w:val="clear"/>
-          <w:vertAlign w:val="baseline"/>
-        </w:rPr>
-      </w:pPr>
-      <w:r>
-        <w:rPr>
-          <w:rFonts w:ascii="Arial" w:cs="Arial" w:eastAsia="Arial" w:hAnsi="Arial"/>
-          <w:b w:val="0"/>
-          <w:i w:val="0"/>
-          <w:smallCaps w:val="0"/>
-          <w:strike w:val="0"/>
-          <w:color w:val="000000"/>
-          <w:sz w:val="22"/>
-          <w:szCs w:val="22"/>
-          <w:u w:val="none"/>
-          <w:shd w:fill="auto" w:val="clear"/>
-          <w:vertAlign w:val="baseline"/>
-          <w:rtl w:val="0"/>
-        </w:rPr>
-        <w:t xml:space="preserve">_Assigned to Óscar García Población_</w:t>
-      </w:r>
-    </w:p>
-  </w:comment>
-  <w:comment w:author="Sergio" w:id="4" w:date="2023-03-02T16:49:56Z">
-    <w:p>
-      <w:pPr>
-        <w:keepNext w:val="0"/>
-        <w:keepLines w:val="0"/>
-        <w:pageBreakBefore w:val="0"/>
-        <w:widowControl w:val="0"/>
-        <w:pBdr>
-          <w:top w:space="0" w:sz="0" w:val="nil"/>
-          <w:left w:space="0" w:sz="0" w:val="nil"/>
-          <w:bottom w:space="0" w:sz="0" w:val="nil"/>
-          <w:right w:space="0" w:sz="0" w:val="nil"/>
-          <w:between w:space="0" w:sz="0" w:val="nil"/>
-        </w:pBdr>
-        <w:shd w:fill="auto" w:val="clear"/>
-        <w:spacing w:after="0" w:before="0" w:line="240" w:lineRule="auto"/>
-        <w:ind w:left="0" w:right="0" w:firstLine="0"/>
-        <w:jc w:val="left"/>
-        <w:rPr>
-          <w:rFonts w:ascii="Arial" w:cs="Arial" w:eastAsia="Arial" w:hAnsi="Arial"/>
-          <w:b w:val="0"/>
-          <w:i w:val="0"/>
-          <w:smallCaps w:val="0"/>
-          <w:strike w:val="0"/>
-          <w:color w:val="000000"/>
-          <w:sz w:val="22"/>
-          <w:szCs w:val="22"/>
-          <w:u w:val="none"/>
-          <w:shd w:fill="auto" w:val="clear"/>
-          <w:vertAlign w:val="baseline"/>
-        </w:rPr>
-      </w:pPr>
-      <w:r>
-        <w:rPr>
-          <w:rFonts w:ascii="Arial" w:cs="Arial" w:eastAsia="Arial" w:hAnsi="Arial"/>
-          <w:b w:val="0"/>
-          <w:i w:val="0"/>
-          <w:smallCaps w:val="0"/>
-          <w:strike w:val="0"/>
-          <w:color w:val="000000"/>
-          <w:sz w:val="22"/>
-          <w:szCs w:val="22"/>
-          <w:u w:val="none"/>
-          <w:shd w:fill="auto" w:val="clear"/>
-          <w:vertAlign w:val="baseline"/>
-          <w:rtl w:val="0"/>
-        </w:rPr>
-        <w:t xml:space="preserve">oscar.gpoblacion@uah.es</w:t>
-      </w:r>
-    </w:p>
-  </w:comment>
-  <w:comment w:author="Óscar García Población" w:id="1" w:date="2023-02-24T09:17:54Z">
-    <w:p>
-      <w:pPr>
-        <w:keepNext w:val="0"/>
-        <w:keepLines w:val="0"/>
-        <w:pageBreakBefore w:val="0"/>
-        <w:widowControl w:val="0"/>
-        <w:pBdr>
-          <w:top w:space="0" w:sz="0" w:val="nil"/>
-          <w:left w:space="0" w:sz="0" w:val="nil"/>
-          <w:bottom w:space="0" w:sz="0" w:val="nil"/>
-          <w:right w:space="0" w:sz="0" w:val="nil"/>
-          <w:between w:space="0" w:sz="0" w:val="nil"/>
-        </w:pBdr>
-        <w:shd w:fill="auto" w:val="clear"/>
-        <w:spacing w:after="0" w:before="0" w:line="240" w:lineRule="auto"/>
-        <w:ind w:left="0" w:right="0" w:firstLine="0"/>
-        <w:jc w:val="left"/>
-        <w:rPr>
-          <w:rFonts w:ascii="Arial" w:cs="Arial" w:eastAsia="Arial" w:hAnsi="Arial"/>
-          <w:b w:val="0"/>
-          <w:i w:val="0"/>
-          <w:smallCaps w:val="0"/>
-          <w:strike w:val="0"/>
-          <w:color w:val="000000"/>
-          <w:sz w:val="22"/>
-          <w:szCs w:val="22"/>
-          <w:u w:val="none"/>
-          <w:shd w:fill="auto" w:val="clear"/>
-          <w:vertAlign w:val="baseline"/>
-        </w:rPr>
-      </w:pPr>
-      <w:r>
-        <w:rPr>
-          <w:rFonts w:ascii="Arial" w:cs="Arial" w:eastAsia="Arial" w:hAnsi="Arial"/>
-          <w:b w:val="0"/>
-          <w:i w:val="0"/>
-          <w:smallCaps w:val="0"/>
-          <w:strike w:val="0"/>
-          <w:color w:val="000000"/>
-          <w:sz w:val="22"/>
-          <w:szCs w:val="22"/>
-          <w:u w:val="none"/>
-          <w:shd w:fill="auto" w:val="clear"/>
-          <w:vertAlign w:val="baseline"/>
-          <w:rtl w:val="0"/>
-        </w:rPr>
-        <w:t xml:space="preserve">@picazo63@gmail.com @sergio.picazo@edu.uah.es</w:t>
-      </w:r>
-    </w:p>
-    <w:p>
-      <w:pPr>
-        <w:keepNext w:val="0"/>
-        <w:keepLines w:val="0"/>
-        <w:pageBreakBefore w:val="0"/>
-        <w:widowControl w:val="0"/>
-        <w:pBdr>
-          <w:top w:space="0" w:sz="0" w:val="nil"/>
-          <w:left w:space="0" w:sz="0" w:val="nil"/>
-          <w:bottom w:space="0" w:sz="0" w:val="nil"/>
-          <w:right w:space="0" w:sz="0" w:val="nil"/>
-          <w:between w:space="0" w:sz="0" w:val="nil"/>
-        </w:pBdr>
-        <w:shd w:fill="auto" w:val="clear"/>
-        <w:spacing w:after="0" w:before="0" w:line="240" w:lineRule="auto"/>
-        <w:ind w:left="0" w:right="0" w:firstLine="0"/>
-        <w:jc w:val="left"/>
-        <w:rPr>
-          <w:rFonts w:ascii="Arial" w:cs="Arial" w:eastAsia="Arial" w:hAnsi="Arial"/>
-          <w:b w:val="0"/>
-          <w:i w:val="0"/>
-          <w:smallCaps w:val="0"/>
-          <w:strike w:val="0"/>
-          <w:color w:val="000000"/>
-          <w:sz w:val="22"/>
-          <w:szCs w:val="22"/>
-          <w:u w:val="none"/>
-          <w:shd w:fill="auto" w:val="clear"/>
-          <w:vertAlign w:val="baseline"/>
-        </w:rPr>
-      </w:pPr>
-      <w:r>
-        <w:rPr>
-          <w:rFonts w:ascii="Arial" w:cs="Arial" w:eastAsia="Arial" w:hAnsi="Arial"/>
-          <w:b w:val="0"/>
-          <w:i w:val="0"/>
-          <w:smallCaps w:val="0"/>
-          <w:strike w:val="0"/>
-          <w:color w:val="000000"/>
-          <w:sz w:val="22"/>
-          <w:szCs w:val="22"/>
-          <w:u w:val="none"/>
-          <w:shd w:fill="auto" w:val="clear"/>
-          <w:vertAlign w:val="baseline"/>
-          <w:rtl w:val="0"/>
-        </w:rPr>
-        <w:t xml:space="preserve">_Assigned to Sergio_</w:t>
-      </w:r>
-    </w:p>
-  </w:comment>
-  <w:comment w:author="Óscar García Población" w:id="2" w:date="2023-02-24T09:19:09Z">
-    <w:p>
-      <w:pPr>
-        <w:keepNext w:val="0"/>
-        <w:keepLines w:val="0"/>
-        <w:pageBreakBefore w:val="0"/>
-        <w:widowControl w:val="0"/>
-        <w:pBdr>
-          <w:top w:space="0" w:sz="0" w:val="nil"/>
-          <w:left w:space="0" w:sz="0" w:val="nil"/>
-          <w:bottom w:space="0" w:sz="0" w:val="nil"/>
-          <w:right w:space="0" w:sz="0" w:val="nil"/>
-          <w:between w:space="0" w:sz="0" w:val="nil"/>
-        </w:pBdr>
-        <w:shd w:fill="auto" w:val="clear"/>
-        <w:spacing w:after="0" w:before="0" w:line="240" w:lineRule="auto"/>
-        <w:ind w:left="0" w:right="0" w:firstLine="0"/>
-        <w:jc w:val="left"/>
-        <w:rPr>
-          <w:rFonts w:ascii="Arial" w:cs="Arial" w:eastAsia="Arial" w:hAnsi="Arial"/>
-          <w:b w:val="0"/>
-          <w:i w:val="0"/>
-          <w:smallCaps w:val="0"/>
-          <w:strike w:val="0"/>
-          <w:color w:val="000000"/>
-          <w:sz w:val="22"/>
-          <w:szCs w:val="22"/>
-          <w:u w:val="none"/>
-          <w:shd w:fill="auto" w:val="clear"/>
-          <w:vertAlign w:val="baseline"/>
-        </w:rPr>
-      </w:pPr>
-      <w:r>
-        <w:rPr>
-          <w:rFonts w:ascii="Arial" w:cs="Arial" w:eastAsia="Arial" w:hAnsi="Arial"/>
-          <w:b w:val="0"/>
-          <w:i w:val="0"/>
-          <w:smallCaps w:val="0"/>
-          <w:strike w:val="0"/>
-          <w:color w:val="000000"/>
-          <w:sz w:val="22"/>
-          <w:szCs w:val="22"/>
-          <w:u w:val="none"/>
-          <w:shd w:fill="auto" w:val="clear"/>
-          <w:vertAlign w:val="baseline"/>
-          <w:rtl w:val="0"/>
-        </w:rPr>
-        <w:t xml:space="preserve">Hay que repasar la redacción de esta parte. Es muy confusa. Hay líneas que solo tienen unas pocas palabras, otras, otras parecen enumeraciones pero no tienen concordancia. Dale un repaso para que quede más claro todo lo que vas a hacer.</w:t>
-      </w:r>
-    </w:p>
-  </w:comment>
-</w:comments>
-</file>
-
-<file path=word/commentsExtended.xml><?xml version="1.0" encoding="utf-8"?>
-<w15:commentsEx xmlns:mc="http://schemas.openxmlformats.org/markup-compatibility/2006" xmlns:o="urn:schemas-microsoft-com:office:office" xmlns:r="http://schemas.openxmlformats.org/officeDocument/2006/relationships" xmlns:m="http://schemas.openxmlformats.org/officeDocument/2006/math" xmlns:v="urn:schemas-microsoft-com:vml" xmlns:wp="http://schemas.openxmlformats.org/drawingml/2006/wordprocessingDrawing" xmlns:w10="urn:schemas-microsoft-com:office:word" xmlns:w="http://schemas.openxmlformats.org/wordprocessingml/2006/main" xmlns:wne="http://schemas.microsoft.com/office/word/2006/wordml" xmlns:sl="http://schemas.openxmlformats.org/schemaLibrary/2006/main" xmlns:a="http://schemas.openxmlformats.org/drawingml/2006/main" xmlns:pic="http://schemas.openxmlformats.org/drawingml/2006/picture" xmlns:c="http://schemas.openxmlformats.org/drawingml/2006/chart" xmlns:lc="http://schemas.openxmlformats.org/drawingml/2006/lockedCanvas" xmlns:dgm="http://schemas.openxmlformats.org/drawingml/2006/diagram" xmlns:wps="http://schemas.microsoft.com/office/word/2010/wordprocessingShape" xmlns:wpg="http://schemas.microsoft.com/office/word/2010/wordprocessingGroup" xmlns:w14="http://schemas.microsoft.com/office/word/2010/wordml" xmlns:w15="http://schemas.microsoft.com/office/word/2012/wordml">
-  <w15:commentEx w15:paraId="00000091" w15:done="0"/>
-  <w15:commentEx w15:paraId="00000093" w15:done="0"/>
-  <w15:commentEx w15:paraId="00000094" w15:paraIdParent="00000093" w15:done="0"/>
-  <w15:commentEx w15:paraId="00000096" w15:done="0"/>
-  <w15:commentEx w15:paraId="00000097" w15:paraIdParent="00000096" w15:done="0"/>
-</w15:commentsEx>
 </file>
 
 <file path=word/footer1.xml><?xml version="1.0" encoding="utf-8"?>
@@ -5473,116 +4937,6 @@
   <w:abstractNum w:abstractNumId="6">
     <w:lvl w:ilvl="0">
       <w:start w:val="1"/>
-      <w:numFmt w:val="bullet"/>
-      <w:lvlText w:val="●"/>
-      <w:lvlJc w:val="left"/>
-      <w:pPr>
-        <w:ind w:left="720" w:hanging="360"/>
-      </w:pPr>
-      <w:rPr>
-        <w:u w:val="none"/>
-      </w:rPr>
-    </w:lvl>
-    <w:lvl w:ilvl="1">
-      <w:start w:val="1"/>
-      <w:numFmt w:val="bullet"/>
-      <w:lvlText w:val="○"/>
-      <w:lvlJc w:val="left"/>
-      <w:pPr>
-        <w:ind w:left="1440" w:hanging="360"/>
-      </w:pPr>
-      <w:rPr>
-        <w:u w:val="none"/>
-      </w:rPr>
-    </w:lvl>
-    <w:lvl w:ilvl="2">
-      <w:start w:val="1"/>
-      <w:numFmt w:val="bullet"/>
-      <w:lvlText w:val="■"/>
-      <w:lvlJc w:val="left"/>
-      <w:pPr>
-        <w:ind w:left="2160" w:hanging="360"/>
-      </w:pPr>
-      <w:rPr>
-        <w:u w:val="none"/>
-      </w:rPr>
-    </w:lvl>
-    <w:lvl w:ilvl="3">
-      <w:start w:val="1"/>
-      <w:numFmt w:val="bullet"/>
-      <w:lvlText w:val="●"/>
-      <w:lvlJc w:val="left"/>
-      <w:pPr>
-        <w:ind w:left="2880" w:hanging="360"/>
-      </w:pPr>
-      <w:rPr>
-        <w:u w:val="none"/>
-      </w:rPr>
-    </w:lvl>
-    <w:lvl w:ilvl="4">
-      <w:start w:val="1"/>
-      <w:numFmt w:val="bullet"/>
-      <w:lvlText w:val="○"/>
-      <w:lvlJc w:val="left"/>
-      <w:pPr>
-        <w:ind w:left="3600" w:hanging="360"/>
-      </w:pPr>
-      <w:rPr>
-        <w:u w:val="none"/>
-      </w:rPr>
-    </w:lvl>
-    <w:lvl w:ilvl="5">
-      <w:start w:val="1"/>
-      <w:numFmt w:val="bullet"/>
-      <w:lvlText w:val="■"/>
-      <w:lvlJc w:val="left"/>
-      <w:pPr>
-        <w:ind w:left="4320" w:hanging="360"/>
-      </w:pPr>
-      <w:rPr>
-        <w:u w:val="none"/>
-      </w:rPr>
-    </w:lvl>
-    <w:lvl w:ilvl="6">
-      <w:start w:val="1"/>
-      <w:numFmt w:val="bullet"/>
-      <w:lvlText w:val="●"/>
-      <w:lvlJc w:val="left"/>
-      <w:pPr>
-        <w:ind w:left="5040" w:hanging="360"/>
-      </w:pPr>
-      <w:rPr>
-        <w:u w:val="none"/>
-      </w:rPr>
-    </w:lvl>
-    <w:lvl w:ilvl="7">
-      <w:start w:val="1"/>
-      <w:numFmt w:val="bullet"/>
-      <w:lvlText w:val="○"/>
-      <w:lvlJc w:val="left"/>
-      <w:pPr>
-        <w:ind w:left="5760" w:hanging="360"/>
-      </w:pPr>
-      <w:rPr>
-        <w:u w:val="none"/>
-      </w:rPr>
-    </w:lvl>
-    <w:lvl w:ilvl="8">
-      <w:start w:val="1"/>
-      <w:numFmt w:val="bullet"/>
-      <w:lvlText w:val="■"/>
-      <w:lvlJc w:val="left"/>
-      <w:pPr>
-        <w:ind w:left="6480" w:hanging="360"/>
-      </w:pPr>
-      <w:rPr>
-        <w:u w:val="none"/>
-      </w:rPr>
-    </w:lvl>
-  </w:abstractNum>
-  <w:abstractNum w:abstractNumId="7">
-    <w:lvl w:ilvl="0">
-      <w:start w:val="1"/>
       <w:numFmt w:val="decimal"/>
       <w:lvlText w:val="%1."/>
       <w:lvlJc w:val="right"/>
@@ -5691,7 +5045,7 @@
       </w:rPr>
     </w:lvl>
   </w:abstractNum>
-  <w:abstractNum w:abstractNumId="8">
+  <w:abstractNum w:abstractNumId="7">
     <w:lvl w:ilvl="0">
       <w:start w:val="1"/>
       <w:numFmt w:val="bullet"/>
@@ -5821,9 +5175,6 @@
   </w:num>
   <w:num w:numId="7">
     <w:abstractNumId w:val="7"/>
-  </w:num>
-  <w:num w:numId="8">
-    <w:abstractNumId w:val="8"/>
   </w:num>
 </w:numbering>
 </file>
@@ -6783,7 +6134,7 @@
 
 <file path=customXML/item1.xml><?xml version="1.0" encoding="utf-8"?>
 <go:gDocsCustomXmlDataStorage xmlns:go="http://customooxmlschemas.google.com/" xmlns:r="http://schemas.openxmlformats.org/officeDocument/2006/relationships" uri="GoogleDocsCustomDataVersion1">
-  <go:docsCustomData xmlns:go="http://customooxmlschemas.google.com/" roundtripDataSignature="AMtx7mgYsNflyClhlI6I54YQvK1dFXjGDA==">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</go:docsCustomData>
+  <go:docsCustomData xmlns:go="http://customooxmlschemas.google.com/" roundtripDataSignature="AMtx7mirFW8gc8xT6w42qry0vm2N83/KVg==">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</go:docsCustomData>
 </go:gDocsCustomXmlDataStorage>
 </file>
 

</xml_diff>